<commit_message>
custom footer generation 50%
</commit_message>
<xml_diff>
--- a/api/lib/input.docx
+++ b/api/lib/input.docx
@@ -594,8 +594,6 @@
         </w:rPr>
         <w:t xml:space="preserve"> </w:t>
       </w:r>
-      <w:bookmarkStart w:id="4" w:name="_GoBack"/>
-      <w:bookmarkEnd w:id="4"/>
       <w:r>
         <w:rPr>
           <w:rFonts w:ascii="Arial" w:hAnsi="Arial" w:cs="Arial"/>
@@ -610,13 +608,73 @@
         </w:rPr>
         <w:t>number_of_</w:t>
       </w:r>
+      <w:commentRangeStart w:id="4"/>
+      <w:r>
+        <w:rPr>
+          <w:rFonts w:ascii="Arial" w:hAnsi="Arial" w:cs="Arial"/>
+          <w:b/>
+        </w:rPr>
+        <w:t>sessions</w:t>
+      </w:r>
+      <w:commentRangeEnd w:id="4"/>
+      <w:r>
+        <w:rPr>
+          <w:rStyle w:val="CommentReference"/>
+        </w:rPr>
+        <w:commentReference w:id="4"/>
+      </w:r>
+      <w:r>
+        <w:rPr>
+          <w:rFonts w:ascii="Arial" w:hAnsi="Arial" w:cs="Arial"/>
+          <w:b/>
+        </w:rPr>
+        <w:t>}</w:t>
+      </w:r>
+      <w:r>
+        <w:rPr>
+          <w:rFonts w:ascii="Arial" w:hAnsi="Arial" w:cs="Arial"/>
+        </w:rPr>
+        <w:t xml:space="preserve"> </w:t>
+      </w:r>
+      <w:r>
+        <w:rPr>
+          <w:rFonts w:ascii="Arial" w:hAnsi="Arial" w:cs="Arial"/>
+        </w:rPr>
+        <w:t>mediation</w:t>
+      </w:r>
+      <w:r>
+        <w:rPr>
+          <w:rFonts w:ascii="Arial" w:hAnsi="Arial" w:cs="Arial"/>
+        </w:rPr>
+        <w:t xml:space="preserve"> se</w:t>
+      </w:r>
+      <w:r>
+        <w:rPr>
+          <w:rFonts w:ascii="Arial" w:hAnsi="Arial" w:cs="Arial"/>
+        </w:rPr>
+        <w:t xml:space="preserve">ssions took place between </w:t>
+      </w:r>
+      <w:r>
+        <w:rPr>
+          <w:rFonts w:ascii="Arial" w:hAnsi="Arial" w:cs="Arial"/>
+          <w:b/>
+        </w:rPr>
+        <w:t>{</w:t>
+      </w:r>
+      <w:r>
+        <w:rPr>
+          <w:rFonts w:ascii="Arial" w:hAnsi="Arial" w:cs="Arial"/>
+          <w:b/>
+        </w:rPr>
+        <w:t>date_of_mediation_</w:t>
+      </w:r>
       <w:commentRangeStart w:id="5"/>
       <w:r>
         <w:rPr>
           <w:rFonts w:ascii="Arial" w:hAnsi="Arial" w:cs="Arial"/>
           <w:b/>
         </w:rPr>
-        <w:t>sessions</w:t>
+        <w:t>start</w:t>
       </w:r>
       <w:commentRangeEnd w:id="5"/>
       <w:r>
@@ -635,6 +693,7 @@
       <w:r>
         <w:rPr>
           <w:rFonts w:ascii="Arial" w:hAnsi="Arial" w:cs="Arial"/>
+          <w:b/>
         </w:rPr>
         <w:t xml:space="preserve"> </w:t>
       </w:r>
@@ -642,19 +701,7 @@
         <w:rPr>
           <w:rFonts w:ascii="Arial" w:hAnsi="Arial" w:cs="Arial"/>
         </w:rPr>
-        <w:t>mediation</w:t>
-      </w:r>
-      <w:r>
-        <w:rPr>
-          <w:rFonts w:ascii="Arial" w:hAnsi="Arial" w:cs="Arial"/>
-        </w:rPr>
-        <w:t xml:space="preserve"> se</w:t>
-      </w:r>
-      <w:r>
-        <w:rPr>
-          <w:rFonts w:ascii="Arial" w:hAnsi="Arial" w:cs="Arial"/>
-        </w:rPr>
-        <w:t xml:space="preserve">ssions took place between </w:t>
+        <w:t xml:space="preserve">and </w:t>
       </w:r>
       <w:r>
         <w:rPr>
@@ -668,7 +715,380 @@
           <w:rFonts w:ascii="Arial" w:hAnsi="Arial" w:cs="Arial"/>
           <w:b/>
         </w:rPr>
-        <w:t>date_of_mediation_</w:t>
+        <w:t>date_of_mediation_end</w:t>
+      </w:r>
+      <w:r>
+        <w:rPr>
+          <w:rFonts w:ascii="Arial" w:hAnsi="Arial" w:cs="Arial"/>
+          <w:b/>
+        </w:rPr>
+        <w:t>}</w:t>
+      </w:r>
+      <w:r>
+        <w:rPr>
+          <w:rFonts w:ascii="Arial" w:hAnsi="Arial" w:cs="Arial"/>
+        </w:rPr>
+        <w:t xml:space="preserve"> </w:t>
+      </w:r>
+      <w:r>
+        <w:rPr>
+          <w:rFonts w:ascii="Arial" w:hAnsi="Arial" w:cs="Arial"/>
+        </w:rPr>
+        <w:t xml:space="preserve">and resulted in our mediated </w:t>
+      </w:r>
+      <w:r>
+        <w:rPr>
+          <w:rFonts w:ascii="Arial" w:hAnsi="Arial" w:cs="Arial"/>
+        </w:rPr>
+        <w:t xml:space="preserve">proposals </w:t>
+      </w:r>
+      <w:r>
+        <w:rPr>
+          <w:rFonts w:ascii="Arial" w:hAnsi="Arial" w:cs="Arial"/>
+        </w:rPr>
+        <w:t>set out below.</w:t>
+      </w:r>
+    </w:p>
+    <w:p>
+      <w:pPr>
+        <w:jc w:val="both"/>
+        <w:rPr>
+          <w:rFonts w:ascii="Arial" w:hAnsi="Arial" w:cs="Arial"/>
+        </w:rPr>
+      </w:pPr>
+    </w:p>
+    <w:p>
+      <w:pPr>
+        <w:jc w:val="both"/>
+        <w:rPr>
+          <w:rFonts w:ascii="Arial" w:hAnsi="Arial" w:cs="Arial"/>
+        </w:rPr>
+      </w:pPr>
+      <w:r>
+        <w:rPr>
+          <w:rFonts w:ascii="Arial" w:hAnsi="Arial" w:cs="Arial"/>
+        </w:rPr>
+        <w:t xml:space="preserve">This memorandum is legally privileged and ‘without prejudice’. </w:t>
+      </w:r>
+      <w:r>
+        <w:rPr>
+          <w:rFonts w:ascii="Arial" w:hAnsi="Arial" w:cs="Arial"/>
+        </w:rPr>
+        <w:t xml:space="preserve"> </w:t>
+      </w:r>
+      <w:r>
+        <w:rPr>
+          <w:rFonts w:ascii="Arial" w:hAnsi="Arial" w:cs="Arial"/>
+        </w:rPr>
+        <w:t>I</w:t>
+      </w:r>
+      <w:r>
+        <w:rPr>
+          <w:rFonts w:ascii="Arial" w:hAnsi="Arial" w:cs="Arial"/>
+        </w:rPr>
+        <w:t xml:space="preserve">t does not record or </w:t>
+      </w:r>
+      <w:r>
+        <w:rPr>
+          <w:rFonts w:ascii="Arial" w:hAnsi="Arial" w:cs="Arial"/>
+        </w:rPr>
+        <w:t xml:space="preserve">create a legally binding agreement between us. </w:t>
+      </w:r>
+      <w:r>
+        <w:rPr>
+          <w:rFonts w:ascii="Arial" w:hAnsi="Arial" w:cs="Arial"/>
+        </w:rPr>
+        <w:t xml:space="preserve"> </w:t>
+      </w:r>
+      <w:r>
+        <w:rPr>
+          <w:rFonts w:ascii="Arial" w:hAnsi="Arial" w:cs="Arial"/>
+        </w:rPr>
+        <w:t>We u</w:t>
+      </w:r>
+      <w:r>
+        <w:rPr>
+          <w:rFonts w:ascii="Arial" w:hAnsi="Arial" w:cs="Arial"/>
+        </w:rPr>
+        <w:t xml:space="preserve">nderstand that we may take this </w:t>
+      </w:r>
+      <w:r>
+        <w:rPr>
+          <w:rFonts w:ascii="Arial" w:hAnsi="Arial" w:cs="Arial"/>
+        </w:rPr>
+        <w:t xml:space="preserve">document to our legal advisors to be used as the basis for a legally binding agreement subject to the advice we receive. </w:t>
+      </w:r>
+      <w:r>
+        <w:rPr>
+          <w:rFonts w:ascii="Arial" w:hAnsi="Arial" w:cs="Arial"/>
+        </w:rPr>
+        <w:t>This is on the basis that the memorandum</w:t>
+      </w:r>
+      <w:r>
+        <w:rPr>
+          <w:rFonts w:ascii="Arial" w:hAnsi="Arial" w:cs="Arial"/>
+        </w:rPr>
+        <w:t xml:space="preserve"> remains a privileged document.</w:t>
+      </w:r>
+    </w:p>
+    <w:p>
+      <w:pPr>
+        <w:jc w:val="both"/>
+        <w:rPr>
+          <w:rFonts w:ascii="Arial" w:hAnsi="Arial" w:cs="Arial"/>
+        </w:rPr>
+      </w:pPr>
+    </w:p>
+    <w:p>
+      <w:pPr>
+        <w:jc w:val="both"/>
+        <w:rPr>
+          <w:rFonts w:ascii="Arial" w:hAnsi="Arial" w:cs="Arial"/>
+        </w:rPr>
+      </w:pPr>
+      <w:r>
+        <w:rPr>
+          <w:rFonts w:ascii="Arial" w:hAnsi="Arial" w:cs="Arial"/>
+        </w:rPr>
+        <w:t>A</w:t>
+      </w:r>
+      <w:r>
+        <w:rPr>
+          <w:rFonts w:ascii="Arial" w:hAnsi="Arial" w:cs="Arial"/>
+        </w:rPr>
+        <w:t>n open statement of financial information</w:t>
+      </w:r>
+      <w:r>
+        <w:rPr>
+          <w:rFonts w:ascii="Arial" w:hAnsi="Arial" w:cs="Arial"/>
+        </w:rPr>
+        <w:t xml:space="preserve"> accompanies this memorandum</w:t>
+      </w:r>
+      <w:r>
+        <w:rPr>
+          <w:rFonts w:ascii="Arial" w:hAnsi="Arial" w:cs="Arial"/>
+        </w:rPr>
+        <w:t xml:space="preserve">. We understand that </w:t>
+      </w:r>
+      <w:r>
+        <w:rPr>
+          <w:rFonts w:ascii="Arial" w:hAnsi="Arial" w:cs="Arial"/>
+        </w:rPr>
+        <w:t>this</w:t>
+      </w:r>
+      <w:r>
+        <w:rPr>
+          <w:rFonts w:ascii="Arial" w:hAnsi="Arial" w:cs="Arial"/>
+        </w:rPr>
+        <w:t xml:space="preserve"> </w:t>
+      </w:r>
+      <w:r>
+        <w:rPr>
+          <w:rFonts w:ascii="Arial" w:hAnsi="Arial" w:cs="Arial"/>
+        </w:rPr>
+        <w:t xml:space="preserve">may be produced to the court and </w:t>
+      </w:r>
+      <w:r>
+        <w:rPr>
+          <w:rFonts w:ascii="Arial" w:hAnsi="Arial" w:cs="Arial"/>
+        </w:rPr>
+        <w:t xml:space="preserve">we </w:t>
+      </w:r>
+      <w:r>
+        <w:rPr>
+          <w:rFonts w:ascii="Arial" w:hAnsi="Arial" w:cs="Arial"/>
+        </w:rPr>
+        <w:t>have had the necessity for full and complete disclosure explained to us.</w:t>
+      </w:r>
+      <w:r>
+        <w:rPr>
+          <w:rFonts w:ascii="Arial" w:hAnsi="Arial" w:cs="Arial"/>
+        </w:rPr>
+        <w:t xml:space="preserve"> </w:t>
+      </w:r>
+      <w:r>
+        <w:rPr>
+          <w:rFonts w:ascii="Arial" w:hAnsi="Arial" w:cs="Arial"/>
+          <w:i/>
+        </w:rPr>
+        <w:t>[</w:t>
+      </w:r>
+      <w:r>
+        <w:rPr>
+          <w:rFonts w:ascii="Arial" w:hAnsi="Arial" w:cs="Arial"/>
+          <w:i/>
+        </w:rPr>
+        <w:t>If absolutely unavoidable</w:t>
+      </w:r>
+      <w:r>
+        <w:rPr>
+          <w:rFonts w:ascii="Arial" w:hAnsi="Arial" w:cs="Arial"/>
+          <w:i/>
+        </w:rPr>
+        <w:t>] the documents still required in order to complete our financial disclosure are listed below.</w:t>
+      </w:r>
+    </w:p>
+    <w:p>
+      <w:pPr>
+        <w:jc w:val="both"/>
+        <w:rPr>
+          <w:rFonts w:ascii="Arial" w:hAnsi="Arial" w:cs="Arial"/>
+        </w:rPr>
+      </w:pPr>
+    </w:p>
+    <w:p>
+      <w:pPr>
+        <w:jc w:val="both"/>
+        <w:rPr>
+          <w:rFonts w:ascii="Arial" w:hAnsi="Arial" w:cs="Arial"/>
+          <w:b/>
+        </w:rPr>
+      </w:pPr>
+      <w:r>
+        <w:rPr>
+          <w:rFonts w:ascii="Arial" w:hAnsi="Arial" w:cs="Arial"/>
+          <w:b/>
+        </w:rPr>
+        <w:t>Legal Advice</w:t>
+      </w:r>
+    </w:p>
+    <w:p>
+      <w:pPr>
+        <w:jc w:val="both"/>
+        <w:rPr>
+          <w:rFonts w:ascii="Arial" w:hAnsi="Arial" w:cs="Arial"/>
+        </w:rPr>
+      </w:pPr>
+    </w:p>
+    <w:p>
+      <w:pPr>
+        <w:jc w:val="both"/>
+        <w:rPr>
+          <w:rFonts w:ascii="Arial" w:hAnsi="Arial" w:cs="Arial"/>
+          <w:b/>
+        </w:rPr>
+      </w:pPr>
+      <w:r>
+        <w:rPr>
+          <w:rFonts w:ascii="Arial" w:hAnsi="Arial" w:cs="Arial"/>
+          <w:b/>
+        </w:rPr>
+        <w:t>{</w:t>
+      </w:r>
+      <w:r>
+        <w:rPr>
+          <w:rFonts w:ascii="Arial" w:hAnsi="Arial" w:cs="Arial"/>
+          <w:b/>
+        </w:rPr>
+        <w:t>legal_advice</w:t>
+      </w:r>
+      <w:r>
+        <w:rPr>
+          <w:rFonts w:ascii="Arial" w:hAnsi="Arial" w:cs="Arial"/>
+          <w:b/>
+        </w:rPr>
+        <w:t>}</w:t>
+      </w:r>
+      <w:r>
+        <w:rPr>
+          <w:rFonts w:ascii="Arial" w:hAnsi="Arial" w:cs="Arial"/>
+        </w:rPr>
+        <w:t>.</w:t>
+      </w:r>
+    </w:p>
+    <w:p>
+      <w:pPr>
+        <w:jc w:val="both"/>
+        <w:rPr>
+          <w:rFonts w:ascii="Arial" w:hAnsi="Arial" w:cs="Arial"/>
+          <w:b/>
+        </w:rPr>
+      </w:pPr>
+    </w:p>
+    <w:p>
+      <w:pPr>
+        <w:jc w:val="both"/>
+        <w:rPr>
+          <w:rFonts w:ascii="Arial" w:hAnsi="Arial" w:cs="Arial"/>
+        </w:rPr>
+      </w:pPr>
+    </w:p>
+    <w:p>
+      <w:pPr>
+        <w:pStyle w:val="Heading1"/>
+        <w:jc w:val="both"/>
+        <w:rPr>
+          <w:rFonts w:ascii="Arial" w:hAnsi="Arial" w:cs="Arial"/>
+        </w:rPr>
+      </w:pPr>
+      <w:r>
+        <w:rPr>
+          <w:rFonts w:ascii="Arial" w:hAnsi="Arial" w:cs="Arial"/>
+        </w:rPr>
+        <w:t>Background information</w:t>
+      </w:r>
+    </w:p>
+    <w:p>
+      <w:pPr>
+        <w:jc w:val="both"/>
+        <w:rPr>
+          <w:rFonts w:ascii="Arial" w:hAnsi="Arial" w:cs="Arial"/>
+        </w:rPr>
+      </w:pPr>
+    </w:p>
+    <w:p>
+      <w:pPr>
+        <w:jc w:val="both"/>
+        <w:rPr>
+          <w:rFonts w:ascii="Arial" w:hAnsi="Arial" w:cs="Arial"/>
+        </w:rPr>
+      </w:pPr>
+      <w:r>
+        <w:rPr>
+          <w:rFonts w:ascii="Arial" w:hAnsi="Arial" w:cs="Arial"/>
+        </w:rPr>
+        <w:t xml:space="preserve">We were married on </w:t>
+      </w:r>
+      <w:r>
+        <w:rPr>
+          <w:rFonts w:ascii="Arial" w:hAnsi="Arial" w:cs="Arial"/>
+          <w:b/>
+        </w:rPr>
+        <w:t>{</w:t>
+      </w:r>
+      <w:r>
+        <w:rPr>
+          <w:rFonts w:ascii="Arial" w:hAnsi="Arial" w:cs="Arial"/>
+          <w:b/>
+        </w:rPr>
+        <w:t>date_married</w:t>
+      </w:r>
+      <w:r>
+        <w:rPr>
+          <w:rFonts w:ascii="Arial" w:hAnsi="Arial" w:cs="Arial"/>
+          <w:b/>
+        </w:rPr>
+        <w:t>}</w:t>
+      </w:r>
+      <w:r>
+        <w:rPr>
+          <w:rFonts w:ascii="Arial" w:hAnsi="Arial" w:cs="Arial"/>
+        </w:rPr>
+        <w:t xml:space="preserve"> and lived together from </w:t>
+      </w:r>
+      <w:r>
+        <w:rPr>
+          <w:rFonts w:ascii="Arial" w:hAnsi="Arial" w:cs="Arial"/>
+          <w:b/>
+        </w:rPr>
+        <w:t>{</w:t>
+      </w:r>
+      <w:r>
+        <w:rPr>
+          <w:rFonts w:ascii="Arial" w:hAnsi="Arial" w:cs="Arial"/>
+          <w:b/>
+        </w:rPr>
+        <w:t>date_</w:t>
       </w:r>
       <w:commentRangeStart w:id="6"/>
       <w:r>
@@ -676,7 +1096,7 @@
           <w:rFonts w:ascii="Arial" w:hAnsi="Arial" w:cs="Arial"/>
           <w:b/>
         </w:rPr>
-        <w:t>start</w:t>
+        <w:t>cohabited</w:t>
       </w:r>
       <w:commentRangeEnd w:id="6"/>
       <w:r>
@@ -695,7 +1115,12 @@
       <w:r>
         <w:rPr>
           <w:rFonts w:ascii="Arial" w:hAnsi="Arial" w:cs="Arial"/>
-          <w:b/>
+        </w:rPr>
+        <w:t>.</w:t>
+      </w:r>
+      <w:r>
+        <w:rPr>
+          <w:rFonts w:ascii="Arial" w:hAnsi="Arial" w:cs="Arial"/>
         </w:rPr>
         <w:t xml:space="preserve"> </w:t>
       </w:r>
@@ -703,7 +1128,7 @@
         <w:rPr>
           <w:rFonts w:ascii="Arial" w:hAnsi="Arial" w:cs="Arial"/>
         </w:rPr>
-        <w:t xml:space="preserve">and </w:t>
+        <w:t xml:space="preserve">We separated in </w:t>
       </w:r>
       <w:r>
         <w:rPr>
@@ -717,7 +1142,22 @@
           <w:rFonts w:ascii="Arial" w:hAnsi="Arial" w:cs="Arial"/>
           <w:b/>
         </w:rPr>
-        <w:t>date_of_mediation_end</w:t>
+        <w:t>date_</w:t>
+      </w:r>
+      <w:commentRangeStart w:id="7"/>
+      <w:r>
+        <w:rPr>
+          <w:rFonts w:ascii="Arial" w:hAnsi="Arial" w:cs="Arial"/>
+          <w:b/>
+        </w:rPr>
+        <w:t>separated</w:t>
+      </w:r>
+      <w:commentRangeEnd w:id="7"/>
+      <w:r>
+        <w:rPr>
+          <w:rStyle w:val="CommentReference"/>
+        </w:rPr>
+        <w:commentReference w:id="7"/>
       </w:r>
       <w:r>
         <w:rPr>
@@ -730,47 +1170,77 @@
         <w:rPr>
           <w:rFonts w:ascii="Arial" w:hAnsi="Arial" w:cs="Arial"/>
         </w:rPr>
+        <w:t>.</w:t>
+      </w:r>
+    </w:p>
+    <w:p>
+      <w:pPr>
+        <w:jc w:val="both"/>
+        <w:rPr>
+          <w:rFonts w:ascii="Arial" w:hAnsi="Arial" w:cs="Arial"/>
+        </w:rPr>
+      </w:pPr>
+    </w:p>
+    <w:p>
+      <w:pPr>
+        <w:jc w:val="both"/>
+        <w:rPr>
+          <w:rFonts w:ascii="Arial" w:hAnsi="Arial" w:cs="Arial"/>
+        </w:rPr>
+      </w:pPr>
+      <w:r>
+        <w:rPr>
+          <w:rFonts w:ascii="Arial" w:hAnsi="Arial" w:cs="Arial"/>
+          <w:b/>
+        </w:rPr>
+        <w:t>{</w:t>
+      </w:r>
+      <w:r>
+        <w:rPr>
+          <w:rFonts w:ascii="Arial" w:hAnsi="Arial" w:cs="Arial"/>
+          <w:b/>
+        </w:rPr>
+        <w:t>first_name_a</w:t>
+      </w:r>
+      <w:r>
+        <w:rPr>
+          <w:rFonts w:ascii="Arial" w:hAnsi="Arial" w:cs="Arial"/>
+          <w:b/>
+        </w:rPr>
+        <w:t>}</w:t>
+      </w:r>
+      <w:r>
+        <w:rPr>
+          <w:rFonts w:ascii="Arial" w:hAnsi="Arial" w:cs="Arial"/>
+        </w:rPr>
         <w:t xml:space="preserve"> </w:t>
       </w:r>
       <w:r>
         <w:rPr>
           <w:rFonts w:ascii="Arial" w:hAnsi="Arial" w:cs="Arial"/>
         </w:rPr>
-        <w:t xml:space="preserve">and resulted in our mediated </w:t>
-      </w:r>
-      <w:r>
-        <w:rPr>
-          <w:rFonts w:ascii="Arial" w:hAnsi="Arial" w:cs="Arial"/>
-        </w:rPr>
-        <w:t xml:space="preserve">proposals </w:t>
-      </w:r>
-      <w:r>
-        <w:rPr>
-          <w:rFonts w:ascii="Arial" w:hAnsi="Arial" w:cs="Arial"/>
-        </w:rPr>
-        <w:t>set out below.</w:t>
-      </w:r>
-    </w:p>
-    <w:p>
-      <w:pPr>
-        <w:jc w:val="both"/>
-        <w:rPr>
-          <w:rFonts w:ascii="Arial" w:hAnsi="Arial" w:cs="Arial"/>
-        </w:rPr>
-      </w:pPr>
-    </w:p>
-    <w:p>
-      <w:pPr>
-        <w:jc w:val="both"/>
-        <w:rPr>
-          <w:rFonts w:ascii="Arial" w:hAnsi="Arial" w:cs="Arial"/>
-        </w:rPr>
-      </w:pPr>
-      <w:r>
-        <w:rPr>
-          <w:rFonts w:ascii="Arial" w:hAnsi="Arial" w:cs="Arial"/>
-        </w:rPr>
-        <w:t xml:space="preserve">This memorandum is legally privileged and ‘without prejudice’. </w:t>
+        <w:t xml:space="preserve">is </w:t>
+      </w:r>
+      <w:r>
+        <w:rPr>
+          <w:rFonts w:ascii="Arial" w:hAnsi="Arial" w:cs="Arial"/>
+          <w:b/>
+        </w:rPr>
+        <w:t>{</w:t>
+      </w:r>
+      <w:r>
+        <w:rPr>
+          <w:rFonts w:ascii="Arial" w:hAnsi="Arial" w:cs="Arial"/>
+          <w:b/>
+        </w:rPr>
+        <w:t>age_a</w:t>
+      </w:r>
+      <w:r>
+        <w:rPr>
+          <w:rFonts w:ascii="Arial" w:hAnsi="Arial" w:cs="Arial"/>
+          <w:b/>
+        </w:rPr>
+        <w:t>}</w:t>
       </w:r>
       <w:r>
         <w:rPr>
@@ -782,19 +1252,13 @@
         <w:rPr>
           <w:rFonts w:ascii="Arial" w:hAnsi="Arial" w:cs="Arial"/>
         </w:rPr>
-        <w:t>I</w:t>
-      </w:r>
-      <w:r>
-        <w:rPr>
-          <w:rFonts w:ascii="Arial" w:hAnsi="Arial" w:cs="Arial"/>
-        </w:rPr>
-        <w:t xml:space="preserve">t does not record or </w:t>
-      </w:r>
-      <w:r>
-        <w:rPr>
-          <w:rFonts w:ascii="Arial" w:hAnsi="Arial" w:cs="Arial"/>
-        </w:rPr>
-        <w:t xml:space="preserve">create a legally binding agreement between us. </w:t>
+        <w:t xml:space="preserve">years of age, </w:t>
+      </w:r>
+      <w:r>
+        <w:rPr>
+          <w:rFonts w:ascii="Arial" w:hAnsi="Arial" w:cs="Arial"/>
+        </w:rPr>
+        <w:t>(date of birth</w:t>
       </w:r>
       <w:r>
         <w:rPr>
@@ -805,78 +1269,68 @@
       <w:r>
         <w:rPr>
           <w:rFonts w:ascii="Arial" w:hAnsi="Arial" w:cs="Arial"/>
-        </w:rPr>
-        <w:t>We u</w:t>
-      </w:r>
-      <w:r>
-        <w:rPr>
-          <w:rFonts w:ascii="Arial" w:hAnsi="Arial" w:cs="Arial"/>
-        </w:rPr>
-        <w:t xml:space="preserve">nderstand that we may take this </w:t>
-      </w:r>
-      <w:r>
-        <w:rPr>
-          <w:rFonts w:ascii="Arial" w:hAnsi="Arial" w:cs="Arial"/>
-        </w:rPr>
-        <w:t xml:space="preserve">document to our legal advisors to be used as the basis for a legally binding agreement subject to the advice we receive. </w:t>
-      </w:r>
-      <w:r>
-        <w:rPr>
-          <w:rFonts w:ascii="Arial" w:hAnsi="Arial" w:cs="Arial"/>
-        </w:rPr>
-        <w:t>This is on the basis that the memorandum</w:t>
-      </w:r>
-      <w:r>
-        <w:rPr>
-          <w:rFonts w:ascii="Arial" w:hAnsi="Arial" w:cs="Arial"/>
-        </w:rPr>
-        <w:t xml:space="preserve"> remains a privileged document.</w:t>
-      </w:r>
-    </w:p>
-    <w:p>
-      <w:pPr>
-        <w:jc w:val="both"/>
-        <w:rPr>
-          <w:rFonts w:ascii="Arial" w:hAnsi="Arial" w:cs="Arial"/>
-        </w:rPr>
-      </w:pPr>
-    </w:p>
-    <w:p>
-      <w:pPr>
-        <w:jc w:val="both"/>
-        <w:rPr>
-          <w:rFonts w:ascii="Arial" w:hAnsi="Arial" w:cs="Arial"/>
-        </w:rPr>
-      </w:pPr>
-      <w:r>
-        <w:rPr>
-          <w:rFonts w:ascii="Arial" w:hAnsi="Arial" w:cs="Arial"/>
-        </w:rPr>
-        <w:t>A</w:t>
-      </w:r>
-      <w:r>
-        <w:rPr>
-          <w:rFonts w:ascii="Arial" w:hAnsi="Arial" w:cs="Arial"/>
-        </w:rPr>
-        <w:t>n open statement of financial information</w:t>
-      </w:r>
-      <w:r>
-        <w:rPr>
-          <w:rFonts w:ascii="Arial" w:hAnsi="Arial" w:cs="Arial"/>
-        </w:rPr>
-        <w:t xml:space="preserve"> accompanies this memorandum</w:t>
-      </w:r>
-      <w:r>
-        <w:rPr>
-          <w:rFonts w:ascii="Arial" w:hAnsi="Arial" w:cs="Arial"/>
-        </w:rPr>
-        <w:t xml:space="preserve">. We understand that </w:t>
-      </w:r>
-      <w:r>
-        <w:rPr>
-          <w:rFonts w:ascii="Arial" w:hAnsi="Arial" w:cs="Arial"/>
-        </w:rPr>
-        <w:t>this</w:t>
+          <w:b/>
+        </w:rPr>
+        <w:t>{</w:t>
+      </w:r>
+      <w:r>
+        <w:rPr>
+          <w:rFonts w:ascii="Arial" w:hAnsi="Arial" w:cs="Arial"/>
+          <w:b/>
+        </w:rPr>
+        <w:t>dob_a</w:t>
+      </w:r>
+      <w:r>
+        <w:rPr>
+          <w:rFonts w:ascii="Arial" w:hAnsi="Arial" w:cs="Arial"/>
+          <w:b/>
+        </w:rPr>
+        <w:t>}</w:t>
+      </w:r>
+      <w:r>
+        <w:rPr>
+          <w:rFonts w:ascii="Arial" w:hAnsi="Arial" w:cs="Arial"/>
+        </w:rPr>
+        <w:t>)</w:t>
+      </w:r>
+      <w:r>
+        <w:rPr>
+          <w:rFonts w:ascii="Arial" w:hAnsi="Arial" w:cs="Arial"/>
+        </w:rPr>
+        <w:t>, and is em</w:t>
+      </w:r>
+      <w:r>
+        <w:rPr>
+          <w:rFonts w:ascii="Arial" w:hAnsi="Arial" w:cs="Arial"/>
+        </w:rPr>
+        <w:t xml:space="preserve">ployed as a </w:t>
+      </w:r>
+      <w:r>
+        <w:rPr>
+          <w:rFonts w:ascii="Arial" w:hAnsi="Arial" w:cs="Arial"/>
+          <w:b/>
+        </w:rPr>
+        <w:t>{</w:t>
+      </w:r>
+      <w:r>
+        <w:rPr>
+          <w:rFonts w:ascii="Arial" w:hAnsi="Arial" w:cs="Arial"/>
+          <w:b/>
+        </w:rPr>
+        <w:t>occupation_a</w:t>
+      </w:r>
+      <w:r>
+        <w:rPr>
+          <w:rFonts w:ascii="Arial" w:hAnsi="Arial" w:cs="Arial"/>
+          <w:b/>
+        </w:rPr>
+        <w:t>}</w:t>
+      </w:r>
+      <w:r>
+        <w:rPr>
+          <w:rFonts w:ascii="Arial" w:hAnsi="Arial" w:cs="Arial"/>
+        </w:rPr>
+        <w:t>.</w:t>
       </w:r>
       <w:r>
         <w:rPr>
@@ -887,20 +1341,29 @@
       <w:r>
         <w:rPr>
           <w:rFonts w:ascii="Arial" w:hAnsi="Arial" w:cs="Arial"/>
-        </w:rPr>
-        <w:t xml:space="preserve">may be produced to the court and </w:t>
-      </w:r>
-      <w:r>
-        <w:rPr>
-          <w:rFonts w:ascii="Arial" w:hAnsi="Arial" w:cs="Arial"/>
-        </w:rPr>
-        <w:t xml:space="preserve">we </w:t>
-      </w:r>
-      <w:r>
-        <w:rPr>
-          <w:rFonts w:ascii="Arial" w:hAnsi="Arial" w:cs="Arial"/>
-        </w:rPr>
-        <w:t>have had the necessity for full and complete disclosure explained to us.</w:t>
+          <w:b/>
+        </w:rPr>
+        <w:t>{</w:t>
+      </w:r>
+      <w:r>
+        <w:rPr>
+          <w:rFonts w:ascii="Arial" w:hAnsi="Arial" w:cs="Arial"/>
+          <w:b/>
+        </w:rPr>
+        <w:t>background_info_a</w:t>
+      </w:r>
+      <w:r>
+        <w:rPr>
+          <w:rFonts w:ascii="Arial" w:hAnsi="Arial" w:cs="Arial"/>
+          <w:b/>
+        </w:rPr>
+        <w:t>}</w:t>
+      </w:r>
+      <w:r>
+        <w:rPr>
+          <w:rFonts w:ascii="Arial" w:hAnsi="Arial" w:cs="Arial"/>
+        </w:rPr>
+        <w:t>.</w:t>
       </w:r>
       <w:r>
         <w:rPr>
@@ -911,68 +1374,6 @@
       <w:r>
         <w:rPr>
           <w:rFonts w:ascii="Arial" w:hAnsi="Arial" w:cs="Arial"/>
-          <w:i/>
-        </w:rPr>
-        <w:t>[</w:t>
-      </w:r>
-      <w:r>
-        <w:rPr>
-          <w:rFonts w:ascii="Arial" w:hAnsi="Arial" w:cs="Arial"/>
-          <w:i/>
-        </w:rPr>
-        <w:t>If absolutely unavoidable</w:t>
-      </w:r>
-      <w:r>
-        <w:rPr>
-          <w:rFonts w:ascii="Arial" w:hAnsi="Arial" w:cs="Arial"/>
-          <w:i/>
-        </w:rPr>
-        <w:t>] the documents still required in order to complete our financial disclosure are listed below.</w:t>
-      </w:r>
-    </w:p>
-    <w:p>
-      <w:pPr>
-        <w:jc w:val="both"/>
-        <w:rPr>
-          <w:rFonts w:ascii="Arial" w:hAnsi="Arial" w:cs="Arial"/>
-        </w:rPr>
-      </w:pPr>
-    </w:p>
-    <w:p>
-      <w:pPr>
-        <w:jc w:val="both"/>
-        <w:rPr>
-          <w:rFonts w:ascii="Arial" w:hAnsi="Arial" w:cs="Arial"/>
-          <w:b/>
-        </w:rPr>
-      </w:pPr>
-      <w:r>
-        <w:rPr>
-          <w:rFonts w:ascii="Arial" w:hAnsi="Arial" w:cs="Arial"/>
-          <w:b/>
-        </w:rPr>
-        <w:t>Legal Advice</w:t>
-      </w:r>
-    </w:p>
-    <w:p>
-      <w:pPr>
-        <w:jc w:val="both"/>
-        <w:rPr>
-          <w:rFonts w:ascii="Arial" w:hAnsi="Arial" w:cs="Arial"/>
-        </w:rPr>
-      </w:pPr>
-    </w:p>
-    <w:p>
-      <w:pPr>
-        <w:jc w:val="both"/>
-        <w:rPr>
-          <w:rFonts w:ascii="Arial" w:hAnsi="Arial" w:cs="Arial"/>
-          <w:b/>
-        </w:rPr>
-      </w:pPr>
-      <w:r>
-        <w:rPr>
-          <w:rFonts w:ascii="Arial" w:hAnsi="Arial" w:cs="Arial"/>
           <w:b/>
         </w:rPr>
         <w:t>{</w:t>
@@ -982,7 +1383,7 @@
           <w:rFonts w:ascii="Arial" w:hAnsi="Arial" w:cs="Arial"/>
           <w:b/>
         </w:rPr>
-        <w:t>legal_advice</w:t>
+        <w:t>first_name_b</w:t>
       </w:r>
       <w:r>
         <w:rPr>
@@ -995,61 +1396,112 @@
         <w:rPr>
           <w:rFonts w:ascii="Arial" w:hAnsi="Arial" w:cs="Arial"/>
         </w:rPr>
+        <w:t xml:space="preserve"> </w:t>
+      </w:r>
+      <w:r>
+        <w:rPr>
+          <w:rFonts w:ascii="Arial" w:hAnsi="Arial" w:cs="Arial"/>
+        </w:rPr>
+        <w:t xml:space="preserve">is </w:t>
+      </w:r>
+      <w:r>
+        <w:rPr>
+          <w:rFonts w:ascii="Arial" w:hAnsi="Arial" w:cs="Arial"/>
+          <w:b/>
+        </w:rPr>
+        <w:t>{</w:t>
+      </w:r>
+      <w:r>
+        <w:rPr>
+          <w:rFonts w:ascii="Arial" w:hAnsi="Arial" w:cs="Arial"/>
+          <w:b/>
+        </w:rPr>
+        <w:t>age_b</w:t>
+      </w:r>
+      <w:r>
+        <w:rPr>
+          <w:rFonts w:ascii="Arial" w:hAnsi="Arial" w:cs="Arial"/>
+          <w:b/>
+        </w:rPr>
+        <w:t>}</w:t>
+      </w:r>
+      <w:r>
+        <w:rPr>
+          <w:rFonts w:ascii="Arial" w:hAnsi="Arial" w:cs="Arial"/>
+        </w:rPr>
+        <w:t xml:space="preserve"> </w:t>
+      </w:r>
+      <w:r>
+        <w:rPr>
+          <w:rFonts w:ascii="Arial" w:hAnsi="Arial" w:cs="Arial"/>
+        </w:rPr>
+        <w:t xml:space="preserve">years of age, (date of birth </w:t>
+      </w:r>
+      <w:r>
+        <w:rPr>
+          <w:rFonts w:ascii="Arial" w:hAnsi="Arial" w:cs="Arial"/>
+          <w:b/>
+        </w:rPr>
+        <w:t>{</w:t>
+      </w:r>
+      <w:r>
+        <w:rPr>
+          <w:rFonts w:ascii="Arial" w:hAnsi="Arial" w:cs="Arial"/>
+          <w:b/>
+        </w:rPr>
+        <w:t>dob_b</w:t>
+      </w:r>
+      <w:r>
+        <w:rPr>
+          <w:rFonts w:ascii="Arial" w:hAnsi="Arial" w:cs="Arial"/>
+          <w:b/>
+        </w:rPr>
+        <w:t>}</w:t>
+      </w:r>
+      <w:r>
+        <w:rPr>
+          <w:rFonts w:ascii="Arial" w:hAnsi="Arial" w:cs="Arial"/>
+        </w:rPr>
+        <w:t xml:space="preserve">), and is employed as a </w:t>
+      </w:r>
+      <w:r>
+        <w:rPr>
+          <w:rFonts w:ascii="Arial" w:hAnsi="Arial" w:cs="Arial"/>
+          <w:b/>
+        </w:rPr>
+        <w:t>{</w:t>
+      </w:r>
+      <w:r>
+        <w:rPr>
+          <w:rFonts w:ascii="Arial" w:hAnsi="Arial" w:cs="Arial"/>
+          <w:b/>
+        </w:rPr>
+        <w:t>occupation_b</w:t>
+      </w:r>
+      <w:r>
+        <w:rPr>
+          <w:rFonts w:ascii="Arial" w:hAnsi="Arial" w:cs="Arial"/>
+          <w:b/>
+        </w:rPr>
+        <w:t>}</w:t>
+      </w:r>
+      <w:r>
+        <w:rPr>
+          <w:rFonts w:ascii="Arial" w:hAnsi="Arial" w:cs="Arial"/>
+        </w:rPr>
         <w:t>.</w:t>
       </w:r>
-    </w:p>
-    <w:p>
-      <w:pPr>
-        <w:jc w:val="both"/>
-        <w:rPr>
-          <w:rFonts w:ascii="Arial" w:hAnsi="Arial" w:cs="Arial"/>
-          <w:b/>
-        </w:rPr>
-      </w:pPr>
-    </w:p>
-    <w:p>
-      <w:pPr>
-        <w:jc w:val="both"/>
-        <w:rPr>
-          <w:rFonts w:ascii="Arial" w:hAnsi="Arial" w:cs="Arial"/>
-        </w:rPr>
-      </w:pPr>
-    </w:p>
-    <w:p>
-      <w:pPr>
-        <w:pStyle w:val="Heading1"/>
-        <w:jc w:val="both"/>
-        <w:rPr>
-          <w:rFonts w:ascii="Arial" w:hAnsi="Arial" w:cs="Arial"/>
-        </w:rPr>
-      </w:pPr>
-      <w:r>
-        <w:rPr>
-          <w:rFonts w:ascii="Arial" w:hAnsi="Arial" w:cs="Arial"/>
-        </w:rPr>
-        <w:t>Background information</w:t>
-      </w:r>
-    </w:p>
-    <w:p>
-      <w:pPr>
-        <w:jc w:val="both"/>
-        <w:rPr>
-          <w:rFonts w:ascii="Arial" w:hAnsi="Arial" w:cs="Arial"/>
-        </w:rPr>
-      </w:pPr>
-    </w:p>
-    <w:p>
-      <w:pPr>
-        <w:jc w:val="both"/>
-        <w:rPr>
-          <w:rFonts w:ascii="Arial" w:hAnsi="Arial" w:cs="Arial"/>
-        </w:rPr>
-      </w:pPr>
-      <w:r>
-        <w:rPr>
-          <w:rFonts w:ascii="Arial" w:hAnsi="Arial" w:cs="Arial"/>
-        </w:rPr>
-        <w:t xml:space="preserve">We were married on </w:t>
+      <w:r>
+        <w:rPr>
+          <w:rFonts w:ascii="Arial" w:hAnsi="Arial" w:cs="Arial"/>
+        </w:rPr>
+        <w:t xml:space="preserve"> </w:t>
+      </w:r>
+      <w:r>
+        <w:rPr>
+          <w:rFonts w:ascii="Arial" w:hAnsi="Arial" w:cs="Arial"/>
+        </w:rPr>
+        <w:t xml:space="preserve"> </w:t>
       </w:r>
       <w:r>
         <w:rPr>
@@ -1063,7 +1515,7 @@
           <w:rFonts w:ascii="Arial" w:hAnsi="Arial" w:cs="Arial"/>
           <w:b/>
         </w:rPr>
-        <w:t>date_married</w:t>
+        <w:t>background_info_b</w:t>
       </w:r>
       <w:r>
         <w:rPr>
@@ -1076,7 +1528,60 @@
         <w:rPr>
           <w:rFonts w:ascii="Arial" w:hAnsi="Arial" w:cs="Arial"/>
         </w:rPr>
-        <w:t xml:space="preserve"> and lived together from </w:t>
+        <w:t>.</w:t>
+      </w:r>
+    </w:p>
+    <w:p>
+      <w:pPr>
+        <w:jc w:val="both"/>
+        <w:rPr>
+          <w:rFonts w:ascii="Arial" w:hAnsi="Arial" w:cs="Arial"/>
+          <w:i/>
+          <w:iCs/>
+        </w:rPr>
+      </w:pPr>
+      <w:r>
+        <w:rPr>
+          <w:rFonts w:ascii="Arial" w:hAnsi="Arial" w:cs="Arial"/>
+        </w:rPr>
+        <w:t xml:space="preserve"> </w:t>
+      </w:r>
+      <w:r>
+        <w:rPr>
+          <w:rFonts w:ascii="Arial" w:hAnsi="Arial" w:cs="Arial"/>
+          <w:i/>
+        </w:rPr>
+        <w:t>(</w:t>
+      </w:r>
+      <w:r>
+        <w:rPr>
+          <w:rFonts w:ascii="Arial" w:hAnsi="Arial" w:cs="Arial"/>
+          <w:i/>
+          <w:iCs/>
+        </w:rPr>
+        <w:t>or whether either has formed a new relationship and is cohabiting, or has remarried or intends to do so)</w:t>
+      </w:r>
+    </w:p>
+    <w:p>
+      <w:pPr>
+        <w:jc w:val="both"/>
+        <w:rPr>
+          <w:rFonts w:ascii="Arial" w:hAnsi="Arial" w:cs="Arial"/>
+        </w:rPr>
+      </w:pPr>
+    </w:p>
+    <w:p>
+      <w:pPr>
+        <w:jc w:val="both"/>
+        <w:rPr>
+          <w:rFonts w:ascii="Arial" w:hAnsi="Arial" w:cs="Arial"/>
+        </w:rPr>
+      </w:pPr>
+      <w:r>
+        <w:rPr>
+          <w:rFonts w:ascii="Arial" w:hAnsi="Arial" w:cs="Arial"/>
+        </w:rPr>
+        <w:t xml:space="preserve">We have </w:t>
       </w:r>
       <w:r>
         <w:rPr>
@@ -1090,572 +1595,65 @@
           <w:rFonts w:ascii="Arial" w:hAnsi="Arial" w:cs="Arial"/>
           <w:b/>
         </w:rPr>
-        <w:t>date_</w:t>
-      </w:r>
-      <w:commentRangeStart w:id="7"/>
-      <w:r>
-        <w:rPr>
-          <w:rFonts w:ascii="Arial" w:hAnsi="Arial" w:cs="Arial"/>
-          <w:b/>
-        </w:rPr>
-        <w:t>cohabited</w:t>
-      </w:r>
-      <w:commentRangeEnd w:id="7"/>
+        <w:t>number_of_children</w:t>
+      </w:r>
+      <w:r>
+        <w:rPr>
+          <w:rFonts w:ascii="Arial" w:hAnsi="Arial" w:cs="Arial"/>
+          <w:b/>
+        </w:rPr>
+        <w:t>}</w:t>
+      </w:r>
+      <w:r>
+        <w:rPr>
+          <w:rFonts w:ascii="Arial" w:hAnsi="Arial" w:cs="Arial"/>
+        </w:rPr>
+        <w:t xml:space="preserve"> </w:t>
+      </w:r>
+      <w:r>
+        <w:rPr>
+          <w:rFonts w:ascii="Arial" w:hAnsi="Arial" w:cs="Arial"/>
+        </w:rPr>
+        <w:t>C</w:t>
+      </w:r>
+      <w:r>
+        <w:rPr>
+          <w:rFonts w:ascii="Arial" w:hAnsi="Arial" w:cs="Arial"/>
+        </w:rPr>
+        <w:t>hildren</w:t>
+      </w:r>
+      <w:r>
+        <w:rPr>
+          <w:rFonts w:ascii="Arial" w:hAnsi="Arial" w:cs="Arial"/>
+        </w:rPr>
+        <w:t xml:space="preserve">. </w:t>
+      </w:r>
+      <w:r>
+        <w:rPr>
+          <w:rFonts w:ascii="Arial" w:hAnsi="Arial" w:cs="Arial"/>
+          <w:b/>
+        </w:rPr>
+        <w:t>{child_1_name}</w:t>
+      </w:r>
+      <w:r>
+        <w:rPr>
+          <w:rFonts w:ascii="Arial" w:hAnsi="Arial" w:cs="Arial"/>
+        </w:rPr>
+        <w:t xml:space="preserve"> </w:t>
+      </w:r>
+      <w:commentRangeStart w:id="8"/>
+      <w:r>
+        <w:rPr>
+          <w:rFonts w:ascii="Arial" w:hAnsi="Arial" w:cs="Arial"/>
+        </w:rPr>
+        <w:t>is</w:t>
+      </w:r>
+      <w:commentRangeEnd w:id="8"/>
       <w:r>
         <w:rPr>
           <w:rStyle w:val="CommentReference"/>
         </w:rPr>
-        <w:commentReference w:id="7"/>
-      </w:r>
-      <w:r>
-        <w:rPr>
-          <w:rFonts w:ascii="Arial" w:hAnsi="Arial" w:cs="Arial"/>
-          <w:b/>
-        </w:rPr>
-        <w:t>}</w:t>
-      </w:r>
-      <w:r>
-        <w:rPr>
-          <w:rFonts w:ascii="Arial" w:hAnsi="Arial" w:cs="Arial"/>
-        </w:rPr>
-        <w:t>.</w:t>
-      </w:r>
-      <w:r>
-        <w:rPr>
-          <w:rFonts w:ascii="Arial" w:hAnsi="Arial" w:cs="Arial"/>
-        </w:rPr>
-        <w:t xml:space="preserve"> </w:t>
-      </w:r>
-      <w:r>
-        <w:rPr>
-          <w:rFonts w:ascii="Arial" w:hAnsi="Arial" w:cs="Arial"/>
-        </w:rPr>
-        <w:t xml:space="preserve">We separated in </w:t>
-      </w:r>
-      <w:r>
-        <w:rPr>
-          <w:rFonts w:ascii="Arial" w:hAnsi="Arial" w:cs="Arial"/>
-          <w:b/>
-        </w:rPr>
-        <w:t>{</w:t>
-      </w:r>
-      <w:r>
-        <w:rPr>
-          <w:rFonts w:ascii="Arial" w:hAnsi="Arial" w:cs="Arial"/>
-          <w:b/>
-        </w:rPr>
-        <w:t>date_</w:t>
-      </w:r>
-      <w:commentRangeStart w:id="8"/>
-      <w:r>
-        <w:rPr>
-          <w:rFonts w:ascii="Arial" w:hAnsi="Arial" w:cs="Arial"/>
-          <w:b/>
-        </w:rPr>
-        <w:t>separated</w:t>
-      </w:r>
-      <w:commentRangeEnd w:id="8"/>
-      <w:r>
-        <w:rPr>
-          <w:rStyle w:val="CommentReference"/>
-        </w:rPr>
         <w:commentReference w:id="8"/>
-      </w:r>
-      <w:r>
-        <w:rPr>
-          <w:rFonts w:ascii="Arial" w:hAnsi="Arial" w:cs="Arial"/>
-          <w:b/>
-        </w:rPr>
-        <w:t>}</w:t>
-      </w:r>
-      <w:r>
-        <w:rPr>
-          <w:rFonts w:ascii="Arial" w:hAnsi="Arial" w:cs="Arial"/>
-        </w:rPr>
-        <w:t>.</w:t>
-      </w:r>
-    </w:p>
-    <w:p>
-      <w:pPr>
-        <w:jc w:val="both"/>
-        <w:rPr>
-          <w:rFonts w:ascii="Arial" w:hAnsi="Arial" w:cs="Arial"/>
-        </w:rPr>
-      </w:pPr>
-    </w:p>
-    <w:p>
-      <w:pPr>
-        <w:jc w:val="both"/>
-        <w:rPr>
-          <w:rFonts w:ascii="Arial" w:hAnsi="Arial" w:cs="Arial"/>
-        </w:rPr>
-      </w:pPr>
-      <w:r>
-        <w:rPr>
-          <w:rFonts w:ascii="Arial" w:hAnsi="Arial" w:cs="Arial"/>
-          <w:b/>
-        </w:rPr>
-        <w:t>{</w:t>
-      </w:r>
-      <w:r>
-        <w:rPr>
-          <w:rFonts w:ascii="Arial" w:hAnsi="Arial" w:cs="Arial"/>
-          <w:b/>
-        </w:rPr>
-        <w:t>first_name_a</w:t>
-      </w:r>
-      <w:r>
-        <w:rPr>
-          <w:rFonts w:ascii="Arial" w:hAnsi="Arial" w:cs="Arial"/>
-          <w:b/>
-        </w:rPr>
-        <w:t>}</w:t>
-      </w:r>
-      <w:r>
-        <w:rPr>
-          <w:rFonts w:ascii="Arial" w:hAnsi="Arial" w:cs="Arial"/>
-        </w:rPr>
-        <w:t xml:space="preserve"> </w:t>
-      </w:r>
-      <w:r>
-        <w:rPr>
-          <w:rFonts w:ascii="Arial" w:hAnsi="Arial" w:cs="Arial"/>
-        </w:rPr>
-        <w:t xml:space="preserve">is </w:t>
-      </w:r>
-      <w:r>
-        <w:rPr>
-          <w:rFonts w:ascii="Arial" w:hAnsi="Arial" w:cs="Arial"/>
-          <w:b/>
-        </w:rPr>
-        <w:t>{</w:t>
-      </w:r>
-      <w:r>
-        <w:rPr>
-          <w:rFonts w:ascii="Arial" w:hAnsi="Arial" w:cs="Arial"/>
-          <w:b/>
-        </w:rPr>
-        <w:t>age_a</w:t>
-      </w:r>
-      <w:r>
-        <w:rPr>
-          <w:rFonts w:ascii="Arial" w:hAnsi="Arial" w:cs="Arial"/>
-          <w:b/>
-        </w:rPr>
-        <w:t>}</w:t>
-      </w:r>
-      <w:r>
-        <w:rPr>
-          <w:rFonts w:ascii="Arial" w:hAnsi="Arial" w:cs="Arial"/>
-        </w:rPr>
-        <w:t xml:space="preserve"> </w:t>
-      </w:r>
-      <w:r>
-        <w:rPr>
-          <w:rFonts w:ascii="Arial" w:hAnsi="Arial" w:cs="Arial"/>
-        </w:rPr>
-        <w:t xml:space="preserve">years of age, </w:t>
-      </w:r>
-      <w:r>
-        <w:rPr>
-          <w:rFonts w:ascii="Arial" w:hAnsi="Arial" w:cs="Arial"/>
-        </w:rPr>
-        <w:t>(date of birth</w:t>
-      </w:r>
-      <w:r>
-        <w:rPr>
-          <w:rFonts w:ascii="Arial" w:hAnsi="Arial" w:cs="Arial"/>
-        </w:rPr>
-        <w:t xml:space="preserve"> </w:t>
-      </w:r>
-      <w:r>
-        <w:rPr>
-          <w:rFonts w:ascii="Arial" w:hAnsi="Arial" w:cs="Arial"/>
-          <w:b/>
-        </w:rPr>
-        <w:t>{</w:t>
-      </w:r>
-      <w:r>
-        <w:rPr>
-          <w:rFonts w:ascii="Arial" w:hAnsi="Arial" w:cs="Arial"/>
-          <w:b/>
-        </w:rPr>
-        <w:t>dob_a</w:t>
-      </w:r>
-      <w:r>
-        <w:rPr>
-          <w:rFonts w:ascii="Arial" w:hAnsi="Arial" w:cs="Arial"/>
-          <w:b/>
-        </w:rPr>
-        <w:t>}</w:t>
-      </w:r>
-      <w:r>
-        <w:rPr>
-          <w:rFonts w:ascii="Arial" w:hAnsi="Arial" w:cs="Arial"/>
-        </w:rPr>
-        <w:t>)</w:t>
-      </w:r>
-      <w:r>
-        <w:rPr>
-          <w:rFonts w:ascii="Arial" w:hAnsi="Arial" w:cs="Arial"/>
-        </w:rPr>
-        <w:t>, and is em</w:t>
-      </w:r>
-      <w:r>
-        <w:rPr>
-          <w:rFonts w:ascii="Arial" w:hAnsi="Arial" w:cs="Arial"/>
-        </w:rPr>
-        <w:t xml:space="preserve">ployed as a </w:t>
-      </w:r>
-      <w:r>
-        <w:rPr>
-          <w:rFonts w:ascii="Arial" w:hAnsi="Arial" w:cs="Arial"/>
-          <w:b/>
-        </w:rPr>
-        <w:t>{</w:t>
-      </w:r>
-      <w:r>
-        <w:rPr>
-          <w:rFonts w:ascii="Arial" w:hAnsi="Arial" w:cs="Arial"/>
-          <w:b/>
-        </w:rPr>
-        <w:t>occupation_a</w:t>
-      </w:r>
-      <w:r>
-        <w:rPr>
-          <w:rFonts w:ascii="Arial" w:hAnsi="Arial" w:cs="Arial"/>
-          <w:b/>
-        </w:rPr>
-        <w:t>}</w:t>
-      </w:r>
-      <w:r>
-        <w:rPr>
-          <w:rFonts w:ascii="Arial" w:hAnsi="Arial" w:cs="Arial"/>
-        </w:rPr>
-        <w:t>.</w:t>
-      </w:r>
-      <w:r>
-        <w:rPr>
-          <w:rFonts w:ascii="Arial" w:hAnsi="Arial" w:cs="Arial"/>
-        </w:rPr>
-        <w:t xml:space="preserve"> </w:t>
-      </w:r>
-      <w:r>
-        <w:rPr>
-          <w:rFonts w:ascii="Arial" w:hAnsi="Arial" w:cs="Arial"/>
-          <w:b/>
-        </w:rPr>
-        <w:t>{</w:t>
-      </w:r>
-      <w:r>
-        <w:rPr>
-          <w:rFonts w:ascii="Arial" w:hAnsi="Arial" w:cs="Arial"/>
-          <w:b/>
-        </w:rPr>
-        <w:t>background_info_a</w:t>
-      </w:r>
-      <w:r>
-        <w:rPr>
-          <w:rFonts w:ascii="Arial" w:hAnsi="Arial" w:cs="Arial"/>
-          <w:b/>
-        </w:rPr>
-        <w:t>}</w:t>
-      </w:r>
-      <w:r>
-        <w:rPr>
-          <w:rFonts w:ascii="Arial" w:hAnsi="Arial" w:cs="Arial"/>
-        </w:rPr>
-        <w:t>.</w:t>
-      </w:r>
-      <w:r>
-        <w:rPr>
-          <w:rFonts w:ascii="Arial" w:hAnsi="Arial" w:cs="Arial"/>
-        </w:rPr>
-        <w:t xml:space="preserve"> </w:t>
-      </w:r>
-      <w:r>
-        <w:rPr>
-          <w:rFonts w:ascii="Arial" w:hAnsi="Arial" w:cs="Arial"/>
-          <w:b/>
-        </w:rPr>
-        <w:t>{</w:t>
-      </w:r>
-      <w:r>
-        <w:rPr>
-          <w:rFonts w:ascii="Arial" w:hAnsi="Arial" w:cs="Arial"/>
-          <w:b/>
-        </w:rPr>
-        <w:t>first_name_b</w:t>
-      </w:r>
-      <w:r>
-        <w:rPr>
-          <w:rFonts w:ascii="Arial" w:hAnsi="Arial" w:cs="Arial"/>
-          <w:b/>
-        </w:rPr>
-        <w:t>}</w:t>
-      </w:r>
-      <w:r>
-        <w:rPr>
-          <w:rFonts w:ascii="Arial" w:hAnsi="Arial" w:cs="Arial"/>
-        </w:rPr>
-        <w:t xml:space="preserve"> </w:t>
-      </w:r>
-      <w:r>
-        <w:rPr>
-          <w:rFonts w:ascii="Arial" w:hAnsi="Arial" w:cs="Arial"/>
-        </w:rPr>
-        <w:t xml:space="preserve">is </w:t>
-      </w:r>
-      <w:r>
-        <w:rPr>
-          <w:rFonts w:ascii="Arial" w:hAnsi="Arial" w:cs="Arial"/>
-          <w:b/>
-        </w:rPr>
-        <w:t>{</w:t>
-      </w:r>
-      <w:r>
-        <w:rPr>
-          <w:rFonts w:ascii="Arial" w:hAnsi="Arial" w:cs="Arial"/>
-          <w:b/>
-        </w:rPr>
-        <w:t>age_b</w:t>
-      </w:r>
-      <w:r>
-        <w:rPr>
-          <w:rFonts w:ascii="Arial" w:hAnsi="Arial" w:cs="Arial"/>
-          <w:b/>
-        </w:rPr>
-        <w:t>}</w:t>
-      </w:r>
-      <w:r>
-        <w:rPr>
-          <w:rFonts w:ascii="Arial" w:hAnsi="Arial" w:cs="Arial"/>
-        </w:rPr>
-        <w:t xml:space="preserve"> </w:t>
-      </w:r>
-      <w:r>
-        <w:rPr>
-          <w:rFonts w:ascii="Arial" w:hAnsi="Arial" w:cs="Arial"/>
-        </w:rPr>
-        <w:t xml:space="preserve">years of age, (date of birth </w:t>
-      </w:r>
-      <w:r>
-        <w:rPr>
-          <w:rFonts w:ascii="Arial" w:hAnsi="Arial" w:cs="Arial"/>
-          <w:b/>
-        </w:rPr>
-        <w:t>{</w:t>
-      </w:r>
-      <w:r>
-        <w:rPr>
-          <w:rFonts w:ascii="Arial" w:hAnsi="Arial" w:cs="Arial"/>
-          <w:b/>
-        </w:rPr>
-        <w:t>dob_b</w:t>
-      </w:r>
-      <w:r>
-        <w:rPr>
-          <w:rFonts w:ascii="Arial" w:hAnsi="Arial" w:cs="Arial"/>
-          <w:b/>
-        </w:rPr>
-        <w:t>}</w:t>
-      </w:r>
-      <w:r>
-        <w:rPr>
-          <w:rFonts w:ascii="Arial" w:hAnsi="Arial" w:cs="Arial"/>
-        </w:rPr>
-        <w:t xml:space="preserve">), and is employed as a </w:t>
-      </w:r>
-      <w:r>
-        <w:rPr>
-          <w:rFonts w:ascii="Arial" w:hAnsi="Arial" w:cs="Arial"/>
-          <w:b/>
-        </w:rPr>
-        <w:t>{</w:t>
-      </w:r>
-      <w:r>
-        <w:rPr>
-          <w:rFonts w:ascii="Arial" w:hAnsi="Arial" w:cs="Arial"/>
-          <w:b/>
-        </w:rPr>
-        <w:t>occupation_b</w:t>
-      </w:r>
-      <w:r>
-        <w:rPr>
-          <w:rFonts w:ascii="Arial" w:hAnsi="Arial" w:cs="Arial"/>
-          <w:b/>
-        </w:rPr>
-        <w:t>}</w:t>
-      </w:r>
-      <w:r>
-        <w:rPr>
-          <w:rFonts w:ascii="Arial" w:hAnsi="Arial" w:cs="Arial"/>
-        </w:rPr>
-        <w:t>.</w:t>
-      </w:r>
-      <w:r>
-        <w:rPr>
-          <w:rFonts w:ascii="Arial" w:hAnsi="Arial" w:cs="Arial"/>
-        </w:rPr>
-        <w:t xml:space="preserve"> </w:t>
-      </w:r>
-      <w:r>
-        <w:rPr>
-          <w:rFonts w:ascii="Arial" w:hAnsi="Arial" w:cs="Arial"/>
-        </w:rPr>
-        <w:t xml:space="preserve"> </w:t>
-      </w:r>
-      <w:r>
-        <w:rPr>
-          <w:rFonts w:ascii="Arial" w:hAnsi="Arial" w:cs="Arial"/>
-          <w:b/>
-        </w:rPr>
-        <w:t>{</w:t>
-      </w:r>
-      <w:r>
-        <w:rPr>
-          <w:rFonts w:ascii="Arial" w:hAnsi="Arial" w:cs="Arial"/>
-          <w:b/>
-        </w:rPr>
-        <w:t>background_info_b</w:t>
-      </w:r>
-      <w:r>
-        <w:rPr>
-          <w:rFonts w:ascii="Arial" w:hAnsi="Arial" w:cs="Arial"/>
-          <w:b/>
-        </w:rPr>
-        <w:t>}</w:t>
-      </w:r>
-      <w:r>
-        <w:rPr>
-          <w:rFonts w:ascii="Arial" w:hAnsi="Arial" w:cs="Arial"/>
-        </w:rPr>
-        <w:t>.</w:t>
-      </w:r>
-    </w:p>
-    <w:p>
-      <w:pPr>
-        <w:jc w:val="both"/>
-        <w:rPr>
-          <w:rFonts w:ascii="Arial" w:hAnsi="Arial" w:cs="Arial"/>
-          <w:i/>
-          <w:iCs/>
-        </w:rPr>
-      </w:pPr>
-      <w:r>
-        <w:rPr>
-          <w:rFonts w:ascii="Arial" w:hAnsi="Arial" w:cs="Arial"/>
-        </w:rPr>
-        <w:t xml:space="preserve"> </w:t>
-      </w:r>
-      <w:r>
-        <w:rPr>
-          <w:rFonts w:ascii="Arial" w:hAnsi="Arial" w:cs="Arial"/>
-          <w:i/>
-        </w:rPr>
-        <w:t>(</w:t>
-      </w:r>
-      <w:r>
-        <w:rPr>
-          <w:rFonts w:ascii="Arial" w:hAnsi="Arial" w:cs="Arial"/>
-          <w:i/>
-          <w:iCs/>
-        </w:rPr>
-        <w:t>or whether either has formed a new relationship and is cohabiting, or has remarried or intends to do so)</w:t>
-      </w:r>
-    </w:p>
-    <w:p>
-      <w:pPr>
-        <w:jc w:val="both"/>
-        <w:rPr>
-          <w:rFonts w:ascii="Arial" w:hAnsi="Arial" w:cs="Arial"/>
-        </w:rPr>
-      </w:pPr>
-    </w:p>
-    <w:p>
-      <w:pPr>
-        <w:jc w:val="both"/>
-        <w:rPr>
-          <w:rFonts w:ascii="Arial" w:hAnsi="Arial" w:cs="Arial"/>
-        </w:rPr>
-      </w:pPr>
-      <w:r>
-        <w:rPr>
-          <w:rFonts w:ascii="Arial" w:hAnsi="Arial" w:cs="Arial"/>
-        </w:rPr>
-        <w:t xml:space="preserve">We have </w:t>
-      </w:r>
-      <w:r>
-        <w:rPr>
-          <w:rFonts w:ascii="Arial" w:hAnsi="Arial" w:cs="Arial"/>
-          <w:b/>
-        </w:rPr>
-        <w:t>{</w:t>
-      </w:r>
-      <w:r>
-        <w:rPr>
-          <w:rFonts w:ascii="Arial" w:hAnsi="Arial" w:cs="Arial"/>
-          <w:b/>
-        </w:rPr>
-        <w:t>number_of_children</w:t>
-      </w:r>
-      <w:r>
-        <w:rPr>
-          <w:rFonts w:ascii="Arial" w:hAnsi="Arial" w:cs="Arial"/>
-          <w:b/>
-        </w:rPr>
-        <w:t>}</w:t>
-      </w:r>
-      <w:r>
-        <w:rPr>
-          <w:rFonts w:ascii="Arial" w:hAnsi="Arial" w:cs="Arial"/>
-        </w:rPr>
-        <w:t xml:space="preserve"> </w:t>
-      </w:r>
-      <w:r>
-        <w:rPr>
-          <w:rFonts w:ascii="Arial" w:hAnsi="Arial" w:cs="Arial"/>
-        </w:rPr>
-        <w:t>C</w:t>
-      </w:r>
-      <w:r>
-        <w:rPr>
-          <w:rFonts w:ascii="Arial" w:hAnsi="Arial" w:cs="Arial"/>
-        </w:rPr>
-        <w:t>hildren</w:t>
-      </w:r>
-      <w:r>
-        <w:rPr>
-          <w:rFonts w:ascii="Arial" w:hAnsi="Arial" w:cs="Arial"/>
-        </w:rPr>
-        <w:t xml:space="preserve">. </w:t>
-      </w:r>
-      <w:r>
-        <w:rPr>
-          <w:rFonts w:ascii="Arial" w:hAnsi="Arial" w:cs="Arial"/>
-          <w:b/>
-        </w:rPr>
-        <w:t>{child_1_name}</w:t>
-      </w:r>
-      <w:r>
-        <w:rPr>
-          <w:rFonts w:ascii="Arial" w:hAnsi="Arial" w:cs="Arial"/>
-        </w:rPr>
-        <w:t xml:space="preserve"> </w:t>
-      </w:r>
-      <w:commentRangeStart w:id="9"/>
-      <w:r>
-        <w:rPr>
-          <w:rFonts w:ascii="Arial" w:hAnsi="Arial" w:cs="Arial"/>
-        </w:rPr>
-        <w:t>is</w:t>
-      </w:r>
-      <w:commentRangeEnd w:id="9"/>
-      <w:r>
-        <w:rPr>
-          <w:rStyle w:val="CommentReference"/>
-        </w:rPr>
-        <w:commentReference w:id="9"/>
       </w:r>
       <w:r>
         <w:rPr>
@@ -1934,20 +1932,20 @@
         </w:rPr>
         <w:t xml:space="preserve">During </w:t>
       </w:r>
-      <w:commentRangeStart w:id="10"/>
+      <w:commentRangeStart w:id="9"/>
       <w:r>
         <w:rPr>
           <w:rFonts w:cs="Arial"/>
         </w:rPr>
         <w:t>mediation</w:t>
       </w:r>
-      <w:commentRangeEnd w:id="10"/>
+      <w:commentRangeEnd w:id="9"/>
       <w:r>
         <w:rPr>
           <w:rStyle w:val="CommentReference"/>
           <w:rFonts w:ascii="Times New Roman" w:hAnsi="Times New Roman"/>
         </w:rPr>
-        <w:commentReference w:id="10"/>
+        <w:commentReference w:id="9"/>
       </w:r>
       <w:r>
         <w:rPr>
@@ -2064,7 +2062,7 @@
         </w:rPr>
         <w:t xml:space="preserve">except </w:t>
       </w:r>
-      <w:commentRangeStart w:id="11"/>
+      <w:commentRangeStart w:id="10"/>
       <w:r>
         <w:rPr>
           <w:i/>
@@ -2073,13 +2071,13 @@
         </w:rPr>
         <w:t>for</w:t>
       </w:r>
-      <w:commentRangeEnd w:id="11"/>
+      <w:commentRangeEnd w:id="10"/>
       <w:r>
         <w:rPr>
           <w:rStyle w:val="CommentReference"/>
           <w:rFonts w:ascii="Times New Roman" w:hAnsi="Times New Roman" w:cs="Times New Roman"/>
         </w:rPr>
-        <w:commentReference w:id="11"/>
+        <w:commentReference w:id="10"/>
       </w:r>
       <w:r>
         <w:rPr>
@@ -2968,20 +2966,20 @@
         </w:rPr>
         <w:t xml:space="preserve"> </w:t>
       </w:r>
-      <w:commentRangeStart w:id="12"/>
+      <w:commentRangeStart w:id="11"/>
       <w:r>
         <w:rPr>
           <w:rFonts w:cs="Arial"/>
         </w:rPr>
         <w:t>……….</w:t>
       </w:r>
-      <w:commentRangeEnd w:id="12"/>
+      <w:commentRangeEnd w:id="11"/>
       <w:r>
         <w:rPr>
           <w:rStyle w:val="CommentReference"/>
           <w:rFonts w:ascii="Times New Roman" w:hAnsi="Times New Roman"/>
         </w:rPr>
-        <w:commentReference w:id="12"/>
+        <w:commentReference w:id="11"/>
       </w:r>
     </w:p>
     <w:p>
@@ -3256,6 +3254,86 @@
         </w:rPr>
         <w:t xml:space="preserve">We have made an arrangement that the sum </w:t>
       </w:r>
+      <w:commentRangeStart w:id="12"/>
+      <w:r>
+        <w:rPr>
+          <w:rFonts w:ascii="Arial" w:hAnsi="Arial" w:cs="Arial"/>
+        </w:rPr>
+        <w:t>of</w:t>
+      </w:r>
+      <w:commentRangeEnd w:id="12"/>
+      <w:r>
+        <w:rPr>
+          <w:rStyle w:val="CommentReference"/>
+        </w:rPr>
+        <w:commentReference w:id="12"/>
+      </w:r>
+      <w:r>
+        <w:rPr>
+          <w:rFonts w:ascii="Arial" w:hAnsi="Arial" w:cs="Arial"/>
+        </w:rPr>
+        <w:t xml:space="preserve"> £</w:t>
+      </w:r>
+      <w:r>
+        <w:rPr>
+          <w:rFonts w:ascii="Arial" w:hAnsi="Arial" w:cs="Arial"/>
+        </w:rPr>
+        <w:t>……….</w:t>
+      </w:r>
+      <w:r>
+        <w:rPr>
+          <w:rFonts w:ascii="Arial" w:hAnsi="Arial" w:cs="Arial"/>
+        </w:rPr>
+        <w:t xml:space="preserve"> per calendar month will be paid </w:t>
+      </w:r>
+      <w:r>
+        <w:rPr>
+          <w:rFonts w:ascii="Arial" w:hAnsi="Arial" w:cs="Arial"/>
+        </w:rPr>
+        <w:t xml:space="preserve">by </w:t>
+      </w:r>
+      <w:r>
+        <w:rPr>
+          <w:rFonts w:ascii="Arial" w:hAnsi="Arial" w:cs="Arial"/>
+        </w:rPr>
+        <w:t>……….</w:t>
+      </w:r>
+      <w:r>
+        <w:rPr>
+          <w:rFonts w:ascii="Arial" w:hAnsi="Arial" w:cs="Arial"/>
+        </w:rPr>
+        <w:t xml:space="preserve"> to</w:t>
+      </w:r>
+      <w:r>
+        <w:rPr>
+          <w:rFonts w:ascii="Arial" w:hAnsi="Arial" w:cs="Arial"/>
+        </w:rPr>
+        <w:t xml:space="preserve"> </w:t>
+      </w:r>
+      <w:r>
+        <w:rPr>
+          <w:rFonts w:ascii="Arial" w:hAnsi="Arial" w:cs="Arial"/>
+        </w:rPr>
+        <w:t>……….</w:t>
+      </w:r>
+      <w:r>
+        <w:rPr>
+          <w:rFonts w:ascii="Arial" w:hAnsi="Arial" w:cs="Arial"/>
+        </w:rPr>
+        <w:t>.</w:t>
+      </w:r>
+      <w:r>
+        <w:rPr>
+          <w:rFonts w:ascii="Arial" w:hAnsi="Arial" w:cs="Arial"/>
+        </w:rPr>
+        <w:t xml:space="preserve"> This will be in the form</w:t>
+      </w:r>
+      <w:r>
+        <w:rPr>
+          <w:rFonts w:ascii="Arial" w:hAnsi="Arial" w:cs="Arial"/>
+        </w:rPr>
+        <w:t xml:space="preserve"> </w:t>
+      </w:r>
       <w:commentRangeStart w:id="13"/>
       <w:r>
         <w:rPr>
@@ -3269,86 +3347,6 @@
           <w:rStyle w:val="CommentReference"/>
         </w:rPr>
         <w:commentReference w:id="13"/>
-      </w:r>
-      <w:r>
-        <w:rPr>
-          <w:rFonts w:ascii="Arial" w:hAnsi="Arial" w:cs="Arial"/>
-        </w:rPr>
-        <w:t xml:space="preserve"> £</w:t>
-      </w:r>
-      <w:r>
-        <w:rPr>
-          <w:rFonts w:ascii="Arial" w:hAnsi="Arial" w:cs="Arial"/>
-        </w:rPr>
-        <w:t>……….</w:t>
-      </w:r>
-      <w:r>
-        <w:rPr>
-          <w:rFonts w:ascii="Arial" w:hAnsi="Arial" w:cs="Arial"/>
-        </w:rPr>
-        <w:t xml:space="preserve"> per calendar month will be paid </w:t>
-      </w:r>
-      <w:r>
-        <w:rPr>
-          <w:rFonts w:ascii="Arial" w:hAnsi="Arial" w:cs="Arial"/>
-        </w:rPr>
-        <w:t xml:space="preserve">by </w:t>
-      </w:r>
-      <w:r>
-        <w:rPr>
-          <w:rFonts w:ascii="Arial" w:hAnsi="Arial" w:cs="Arial"/>
-        </w:rPr>
-        <w:t>……….</w:t>
-      </w:r>
-      <w:r>
-        <w:rPr>
-          <w:rFonts w:ascii="Arial" w:hAnsi="Arial" w:cs="Arial"/>
-        </w:rPr>
-        <w:t xml:space="preserve"> to</w:t>
-      </w:r>
-      <w:r>
-        <w:rPr>
-          <w:rFonts w:ascii="Arial" w:hAnsi="Arial" w:cs="Arial"/>
-        </w:rPr>
-        <w:t xml:space="preserve"> </w:t>
-      </w:r>
-      <w:r>
-        <w:rPr>
-          <w:rFonts w:ascii="Arial" w:hAnsi="Arial" w:cs="Arial"/>
-        </w:rPr>
-        <w:t>……….</w:t>
-      </w:r>
-      <w:r>
-        <w:rPr>
-          <w:rFonts w:ascii="Arial" w:hAnsi="Arial" w:cs="Arial"/>
-        </w:rPr>
-        <w:t>.</w:t>
-      </w:r>
-      <w:r>
-        <w:rPr>
-          <w:rFonts w:ascii="Arial" w:hAnsi="Arial" w:cs="Arial"/>
-        </w:rPr>
-        <w:t xml:space="preserve"> This will be in the form</w:t>
-      </w:r>
-      <w:r>
-        <w:rPr>
-          <w:rFonts w:ascii="Arial" w:hAnsi="Arial" w:cs="Arial"/>
-        </w:rPr>
-        <w:t xml:space="preserve"> </w:t>
-      </w:r>
-      <w:commentRangeStart w:id="14"/>
-      <w:r>
-        <w:rPr>
-          <w:rFonts w:ascii="Arial" w:hAnsi="Arial" w:cs="Arial"/>
-        </w:rPr>
-        <w:t>of</w:t>
-      </w:r>
-      <w:commentRangeEnd w:id="14"/>
-      <w:r>
-        <w:rPr>
-          <w:rStyle w:val="CommentReference"/>
-        </w:rPr>
-        <w:commentReference w:id="14"/>
       </w:r>
       <w:r>
         <w:rPr>
@@ -3988,12 +3986,50 @@
         </w:rPr>
         <w:t xml:space="preserve">The family home is </w:t>
       </w:r>
+      <w:commentRangeStart w:id="14"/>
+      <w:r>
+        <w:rPr>
+          <w:rFonts w:ascii="Arial" w:hAnsi="Arial" w:cs="Arial"/>
+        </w:rPr>
+        <w:t>a</w:t>
+      </w:r>
+      <w:commentRangeEnd w:id="14"/>
+      <w:r>
+        <w:rPr>
+          <w:rStyle w:val="CommentReference"/>
+        </w:rPr>
+        <w:commentReference w:id="14"/>
+      </w:r>
+      <w:r>
+        <w:rPr>
+          <w:rFonts w:ascii="Arial" w:hAnsi="Arial" w:cs="Arial"/>
+        </w:rPr>
+        <w:t xml:space="preserve"> </w:t>
+      </w:r>
+      <w:r>
+        <w:rPr>
+          <w:rFonts w:ascii="Arial" w:hAnsi="Arial" w:cs="Arial"/>
+        </w:rPr>
+        <w:t>……….</w:t>
+      </w:r>
+      <w:r>
+        <w:rPr>
+          <w:rFonts w:ascii="Arial" w:hAnsi="Arial" w:cs="Arial"/>
+        </w:rPr>
+        <w:t xml:space="preserve"> bedroom</w:t>
+      </w:r>
+      <w:r>
+        <w:rPr>
+          <w:rFonts w:ascii="Arial" w:hAnsi="Arial" w:cs="Arial"/>
+        </w:rPr>
+        <w:t xml:space="preserve"> house </w:t>
+      </w:r>
       <w:commentRangeStart w:id="15"/>
       <w:r>
         <w:rPr>
           <w:rFonts w:ascii="Arial" w:hAnsi="Arial" w:cs="Arial"/>
         </w:rPr>
-        <w:t>a</w:t>
+        <w:t>at</w:t>
       </w:r>
       <w:commentRangeEnd w:id="15"/>
       <w:r>
@@ -4018,20 +4054,20 @@
         <w:rPr>
           <w:rFonts w:ascii="Arial" w:hAnsi="Arial" w:cs="Arial"/>
         </w:rPr>
-        <w:t xml:space="preserve"> bedroom</w:t>
-      </w:r>
-      <w:r>
-        <w:rPr>
-          <w:rFonts w:ascii="Arial" w:hAnsi="Arial" w:cs="Arial"/>
-        </w:rPr>
-        <w:t xml:space="preserve"> house </w:t>
+        <w:t>, Oxon.</w:t>
+      </w:r>
+      <w:r>
+        <w:rPr>
+          <w:rFonts w:ascii="Arial" w:hAnsi="Arial" w:cs="Arial"/>
+        </w:rPr>
+        <w:t xml:space="preserve">  It was purchased jointly </w:t>
       </w:r>
       <w:commentRangeStart w:id="16"/>
       <w:r>
         <w:rPr>
           <w:rFonts w:ascii="Arial" w:hAnsi="Arial" w:cs="Arial"/>
         </w:rPr>
-        <w:t>at</w:t>
+        <w:t>for</w:t>
       </w:r>
       <w:commentRangeEnd w:id="16"/>
       <w:r>
@@ -4044,32 +4080,14 @@
         <w:rPr>
           <w:rFonts w:ascii="Arial" w:hAnsi="Arial" w:cs="Arial"/>
         </w:rPr>
-        <w:t xml:space="preserve"> </w:t>
-      </w:r>
-      <w:r>
-        <w:rPr>
-          <w:rFonts w:ascii="Arial" w:hAnsi="Arial" w:cs="Arial"/>
-        </w:rPr>
-        <w:t>……….</w:t>
-      </w:r>
-      <w:r>
-        <w:rPr>
-          <w:rFonts w:ascii="Arial" w:hAnsi="Arial" w:cs="Arial"/>
-        </w:rPr>
-        <w:t>, Oxon.</w:t>
-      </w:r>
-      <w:r>
-        <w:rPr>
-          <w:rFonts w:ascii="Arial" w:hAnsi="Arial" w:cs="Arial"/>
-        </w:rPr>
-        <w:t xml:space="preserve">  It was purchased jointly </w:t>
+        <w:t xml:space="preserve"> £………….. </w:t>
       </w:r>
       <w:commentRangeStart w:id="17"/>
       <w:r>
         <w:rPr>
           <w:rFonts w:ascii="Arial" w:hAnsi="Arial" w:cs="Arial"/>
         </w:rPr>
-        <w:t>for</w:t>
+        <w:t>in</w:t>
       </w:r>
       <w:commentRangeEnd w:id="17"/>
       <w:r>
@@ -4082,14 +4100,20 @@
         <w:rPr>
           <w:rFonts w:ascii="Arial" w:hAnsi="Arial" w:cs="Arial"/>
         </w:rPr>
-        <w:t xml:space="preserve"> £………….. </w:t>
+        <w:t xml:space="preserve"> ……….</w:t>
+      </w:r>
+      <w:r>
+        <w:rPr>
+          <w:rFonts w:ascii="Arial" w:hAnsi="Arial" w:cs="Arial"/>
+        </w:rPr>
+        <w:t xml:space="preserve">. There is an outstanding mortgage </w:t>
       </w:r>
       <w:commentRangeStart w:id="18"/>
       <w:r>
         <w:rPr>
           <w:rFonts w:ascii="Arial" w:hAnsi="Arial" w:cs="Arial"/>
         </w:rPr>
-        <w:t>in</w:t>
+        <w:t>of</w:t>
       </w:r>
       <w:commentRangeEnd w:id="18"/>
       <w:r>
@@ -4102,85 +4126,59 @@
         <w:rPr>
           <w:rFonts w:ascii="Arial" w:hAnsi="Arial" w:cs="Arial"/>
         </w:rPr>
+        <w:t xml:space="preserve"> £</w:t>
+      </w:r>
+      <w:r>
+        <w:rPr>
+          <w:rFonts w:ascii="Arial" w:hAnsi="Arial" w:cs="Arial"/>
+        </w:rPr>
+        <w:t xml:space="preserve">………. </w:t>
+      </w:r>
+      <w:commentRangeStart w:id="19"/>
+      <w:r>
+        <w:rPr>
+          <w:rFonts w:ascii="Arial" w:hAnsi="Arial" w:cs="Arial"/>
+        </w:rPr>
+        <w:t>and</w:t>
+      </w:r>
+      <w:commentRangeEnd w:id="19"/>
+      <w:r>
+        <w:rPr>
+          <w:rStyle w:val="CommentReference"/>
+        </w:rPr>
+        <w:commentReference w:id="19"/>
+      </w:r>
+      <w:r>
+        <w:rPr>
+          <w:rFonts w:ascii="Arial" w:hAnsi="Arial" w:cs="Arial"/>
+        </w:rPr>
         <w:t xml:space="preserve"> ……….</w:t>
       </w:r>
       <w:r>
         <w:rPr>
           <w:rFonts w:ascii="Arial" w:hAnsi="Arial" w:cs="Arial"/>
         </w:rPr>
-        <w:t xml:space="preserve">. There is an outstanding mortgage </w:t>
-      </w:r>
-      <w:commentRangeStart w:id="19"/>
+        <w:t>,</w:t>
+      </w:r>
+      <w:r>
+        <w:rPr>
+          <w:rFonts w:ascii="Arial" w:hAnsi="Arial" w:cs="Arial"/>
+        </w:rPr>
+        <w:t xml:space="preserve">  Together these total £…………, giving a net equity </w:t>
+      </w:r>
+      <w:commentRangeStart w:id="20"/>
       <w:r>
         <w:rPr>
           <w:rFonts w:ascii="Arial" w:hAnsi="Arial" w:cs="Arial"/>
         </w:rPr>
         <w:t>of</w:t>
       </w:r>
-      <w:commentRangeEnd w:id="19"/>
+      <w:commentRangeEnd w:id="20"/>
       <w:r>
         <w:rPr>
           <w:rStyle w:val="CommentReference"/>
         </w:rPr>
-        <w:commentReference w:id="19"/>
-      </w:r>
-      <w:r>
-        <w:rPr>
-          <w:rFonts w:ascii="Arial" w:hAnsi="Arial" w:cs="Arial"/>
-        </w:rPr>
-        <w:t xml:space="preserve"> £</w:t>
-      </w:r>
-      <w:r>
-        <w:rPr>
-          <w:rFonts w:ascii="Arial" w:hAnsi="Arial" w:cs="Arial"/>
-        </w:rPr>
-        <w:t xml:space="preserve">………. </w:t>
-      </w:r>
-      <w:commentRangeStart w:id="20"/>
-      <w:r>
-        <w:rPr>
-          <w:rFonts w:ascii="Arial" w:hAnsi="Arial" w:cs="Arial"/>
-        </w:rPr>
-        <w:t>and</w:t>
-      </w:r>
-      <w:commentRangeEnd w:id="20"/>
-      <w:r>
-        <w:rPr>
-          <w:rStyle w:val="CommentReference"/>
-        </w:rPr>
         <w:commentReference w:id="20"/>
-      </w:r>
-      <w:r>
-        <w:rPr>
-          <w:rFonts w:ascii="Arial" w:hAnsi="Arial" w:cs="Arial"/>
-        </w:rPr>
-        <w:t xml:space="preserve"> ……….</w:t>
-      </w:r>
-      <w:r>
-        <w:rPr>
-          <w:rFonts w:ascii="Arial" w:hAnsi="Arial" w:cs="Arial"/>
-        </w:rPr>
-        <w:t>,</w:t>
-      </w:r>
-      <w:r>
-        <w:rPr>
-          <w:rFonts w:ascii="Arial" w:hAnsi="Arial" w:cs="Arial"/>
-        </w:rPr>
-        <w:t xml:space="preserve">  Together these total £…………, giving a net equity </w:t>
-      </w:r>
-      <w:commentRangeStart w:id="21"/>
-      <w:r>
-        <w:rPr>
-          <w:rFonts w:ascii="Arial" w:hAnsi="Arial" w:cs="Arial"/>
-        </w:rPr>
-        <w:t>of</w:t>
-      </w:r>
-      <w:commentRangeEnd w:id="21"/>
-      <w:r>
-        <w:rPr>
-          <w:rStyle w:val="CommentReference"/>
-        </w:rPr>
-        <w:commentReference w:id="21"/>
       </w:r>
       <w:r>
         <w:rPr>
@@ -4833,19 +4831,19 @@
         <w:lastRenderedPageBreak/>
         <w:t xml:space="preserve">………. has …………pension with a total Cash Equivalent Transfer Value </w:t>
       </w:r>
-      <w:commentRangeStart w:id="22"/>
+      <w:commentRangeStart w:id="21"/>
       <w:r>
         <w:rPr>
           <w:rFonts w:ascii="Arial" w:hAnsi="Arial" w:cs="Arial"/>
         </w:rPr>
         <w:t>of</w:t>
       </w:r>
-      <w:commentRangeEnd w:id="22"/>
+      <w:commentRangeEnd w:id="21"/>
       <w:r>
         <w:rPr>
           <w:rStyle w:val="CommentReference"/>
         </w:rPr>
-        <w:commentReference w:id="22"/>
+        <w:commentReference w:id="21"/>
       </w:r>
       <w:r>
         <w:rPr>
@@ -5416,12 +5414,32 @@
         </w:rPr>
         <w:t xml:space="preserve">We estimated that </w:t>
       </w:r>
+      <w:commentRangeStart w:id="22"/>
+      <w:r>
+        <w:rPr>
+          <w:rFonts w:ascii="Arial" w:hAnsi="Arial" w:cs="Arial"/>
+        </w:rPr>
+        <w:t xml:space="preserve">…… </w:t>
+      </w:r>
+      <w:commentRangeEnd w:id="22"/>
+      <w:r>
+        <w:rPr>
+          <w:rStyle w:val="CommentReference"/>
+        </w:rPr>
+        <w:commentReference w:id="22"/>
+      </w:r>
+      <w:r>
+        <w:rPr>
+          <w:rFonts w:ascii="Arial" w:hAnsi="Arial" w:cs="Arial"/>
+        </w:rPr>
+        <w:t xml:space="preserve">will have a total future net monthly income of </w:t>
+      </w:r>
       <w:commentRangeStart w:id="23"/>
       <w:r>
         <w:rPr>
           <w:rFonts w:ascii="Arial" w:hAnsi="Arial" w:cs="Arial"/>
         </w:rPr>
-        <w:t xml:space="preserve">…… </w:t>
+        <w:t xml:space="preserve">£……….  </w:t>
       </w:r>
       <w:commentRangeEnd w:id="23"/>
       <w:r>
@@ -5434,14 +5452,28 @@
         <w:rPr>
           <w:rFonts w:ascii="Arial" w:hAnsi="Arial" w:cs="Arial"/>
         </w:rPr>
-        <w:t xml:space="preserve">will have a total future net monthly income of </w:t>
+        <w:t xml:space="preserve">This is made up of income from …………………………………   </w:t>
+      </w:r>
+    </w:p>
+    <w:p>
+      <w:pPr>
+        <w:jc w:val="both"/>
+        <w:rPr>
+          <w:rFonts w:ascii="Arial" w:hAnsi="Arial" w:cs="Arial"/>
+        </w:rPr>
+      </w:pPr>
+      <w:r>
+        <w:rPr>
+          <w:rFonts w:ascii="Arial" w:hAnsi="Arial" w:cs="Arial"/>
+        </w:rPr>
+        <w:t xml:space="preserve">………..’s estimated future outgoings total </w:t>
       </w:r>
       <w:commentRangeStart w:id="24"/>
       <w:r>
         <w:rPr>
           <w:rFonts w:ascii="Arial" w:hAnsi="Arial" w:cs="Arial"/>
         </w:rPr>
-        <w:t xml:space="preserve">£……….  </w:t>
+        <w:t>£………..</w:t>
       </w:r>
       <w:commentRangeEnd w:id="24"/>
       <w:r>
@@ -5449,40 +5481,6 @@
           <w:rStyle w:val="CommentReference"/>
         </w:rPr>
         <w:commentReference w:id="24"/>
-      </w:r>
-      <w:r>
-        <w:rPr>
-          <w:rFonts w:ascii="Arial" w:hAnsi="Arial" w:cs="Arial"/>
-        </w:rPr>
-        <w:t xml:space="preserve">This is made up of income from …………………………………   </w:t>
-      </w:r>
-    </w:p>
-    <w:p>
-      <w:pPr>
-        <w:jc w:val="both"/>
-        <w:rPr>
-          <w:rFonts w:ascii="Arial" w:hAnsi="Arial" w:cs="Arial"/>
-        </w:rPr>
-      </w:pPr>
-      <w:r>
-        <w:rPr>
-          <w:rFonts w:ascii="Arial" w:hAnsi="Arial" w:cs="Arial"/>
-        </w:rPr>
-        <w:t xml:space="preserve">………..’s estimated future outgoings total </w:t>
-      </w:r>
-      <w:commentRangeStart w:id="25"/>
-      <w:r>
-        <w:rPr>
-          <w:rFonts w:ascii="Arial" w:hAnsi="Arial" w:cs="Arial"/>
-        </w:rPr>
-        <w:t>£………..</w:t>
-      </w:r>
-      <w:commentRangeEnd w:id="25"/>
-      <w:r>
-        <w:rPr>
-          <w:rStyle w:val="CommentReference"/>
-        </w:rPr>
-        <w:commentReference w:id="25"/>
       </w:r>
     </w:p>
     <w:p>
@@ -5631,19 +5629,19 @@
               </w:rPr>
               <w:t xml:space="preserve">Net </w:t>
             </w:r>
-            <w:commentRangeStart w:id="26"/>
+            <w:commentRangeStart w:id="25"/>
             <w:r>
               <w:rPr>
                 <w:rFonts w:ascii="Arial" w:hAnsi="Arial" w:cs="Arial"/>
               </w:rPr>
               <w:t>Income</w:t>
             </w:r>
-            <w:commentRangeEnd w:id="26"/>
+            <w:commentRangeEnd w:id="25"/>
             <w:r>
               <w:rPr>
                 <w:rStyle w:val="CommentReference"/>
               </w:rPr>
-              <w:commentReference w:id="26"/>
+              <w:commentReference w:id="25"/>
             </w:r>
           </w:p>
         </w:tc>
@@ -7863,8 +7861,12 @@
       </w:pPr>
     </w:p>
     <w:sectPr>
-      <w:footerReference w:type="even" r:id="rId10"/>
-      <w:footerReference w:type="default" r:id="rId11"/>
+      <w:headerReference w:type="even" r:id="rId10"/>
+      <w:headerReference w:type="default" r:id="rId11"/>
+      <w:footerReference w:type="even" r:id="rId12"/>
+      <w:footerReference w:type="default" r:id="rId13"/>
+      <w:headerReference w:type="first" r:id="rId14"/>
+      <w:footerReference w:type="first" r:id="rId15"/>
       <w:type w:val="continuous"/>
       <w:pgSz w:w="11906" w:h="16838"/>
       <w:pgMar w:top="1134" w:right="1418" w:bottom="1134" w:left="1418" w:header="709" w:footer="709" w:gutter="0"/>
@@ -7940,6 +7942,22 @@
       </w:r>
     </w:p>
   </w:comment>
+  <w:comment w:id="4" w:author="Microsoft Office User" w:date="2017-09-15T10:53:00Z" w:initials="Office">
+    <w:p>
+      <w:pPr>
+        <w:pStyle w:val="CommentText"/>
+      </w:pPr>
+      <w:r>
+        <w:rPr>
+          <w:rStyle w:val="CommentReference"/>
+        </w:rPr>
+        <w:annotationRef/>
+      </w:r>
+      <w:r>
+        <w:t>Just word</w:t>
+      </w:r>
+    </w:p>
+  </w:comment>
   <w:comment w:id="5" w:author="Microsoft Office User" w:date="2017-09-15T10:53:00Z" w:initials="Office">
     <w:p>
       <w:pPr>
@@ -7952,11 +7970,20 @@
         <w:annotationRef/>
       </w:r>
       <w:r>
-        <w:t>Just word</w:t>
+        <w:t>Date format 19</w:t>
+      </w:r>
+      <w:r>
+        <w:rPr>
+          <w:vertAlign w:val="superscript"/>
+        </w:rPr>
+        <w:t>th</w:t>
+      </w:r>
+      <w:r>
+        <w:t xml:space="preserve"> January 2017</w:t>
       </w:r>
     </w:p>
   </w:comment>
-  <w:comment w:id="6" w:author="Microsoft Office User" w:date="2017-09-15T10:53:00Z" w:initials="Office">
+  <w:comment w:id="6" w:author="Microsoft Office User" w:date="2017-09-15T10:55:00Z" w:initials="Office">
     <w:p>
       <w:pPr>
         <w:pStyle w:val="CommentText"/>
@@ -7968,16 +7995,7 @@
         <w:annotationRef/>
       </w:r>
       <w:r>
-        <w:t>Date format 19</w:t>
-      </w:r>
-      <w:r>
-        <w:rPr>
-          <w:vertAlign w:val="superscript"/>
-        </w:rPr>
-        <w:t>th</w:t>
-      </w:r>
-      <w:r>
-        <w:t xml:space="preserve"> January 2017</w:t>
+        <w:t>Month and year</w:t>
       </w:r>
     </w:p>
   </w:comment>
@@ -7997,7 +8015,7 @@
       </w:r>
     </w:p>
   </w:comment>
-  <w:comment w:id="8" w:author="Microsoft Office User" w:date="2017-09-15T10:55:00Z" w:initials="Office">
+  <w:comment w:id="8" w:author="Microsoft Office User" w:date="2017-09-15T11:01:00Z" w:initials="Office">
     <w:p>
       <w:pPr>
         <w:pStyle w:val="CommentText"/>
@@ -8009,11 +8027,11 @@
         <w:annotationRef/>
       </w:r>
       <w:r>
-        <w:t>Month and year</w:t>
+        <w:t>Just first name</w:t>
       </w:r>
     </w:p>
   </w:comment>
-  <w:comment w:id="9" w:author="Microsoft Office User" w:date="2017-09-15T11:01:00Z" w:initials="Office">
+  <w:comment w:id="9" w:author="Microsoft Office User" w:date="2017-09-15T11:04:00Z" w:initials="Office">
     <w:p>
       <w:pPr>
         <w:pStyle w:val="CommentText"/>
@@ -8025,11 +8043,11 @@
         <w:annotationRef/>
       </w:r>
       <w:r>
-        <w:t>Just first name</w:t>
+        <w:t>Partner A has been living at partner A address, partner B has been living at partner B address. If still living together then that</w:t>
       </w:r>
     </w:p>
   </w:comment>
-  <w:comment w:id="10" w:author="Microsoft Office User" w:date="2017-09-15T11:04:00Z" w:initials="Office">
+  <w:comment w:id="10" w:author="Microsoft Office User" w:date="2017-09-15T11:06:00Z" w:initials="Office">
     <w:p>
       <w:pPr>
         <w:pStyle w:val="CommentText"/>
@@ -8041,11 +8059,11 @@
         <w:annotationRef/>
       </w:r>
       <w:r>
-        <w:t>Partner A has been living at partner A address, partner B has been living at partner B address. If still living together then that</w:t>
+        <w:t>Any additional court orders</w:t>
       </w:r>
     </w:p>
   </w:comment>
-  <w:comment w:id="11" w:author="Microsoft Office User" w:date="2017-09-15T11:06:00Z" w:initials="Office">
+  <w:comment w:id="11" w:author="Microsoft Office User" w:date="2017-09-15T11:10:00Z" w:initials="Office">
     <w:p>
       <w:pPr>
         <w:pStyle w:val="CommentText"/>
@@ -8057,11 +8075,11 @@
         <w:annotationRef/>
       </w:r>
       <w:r>
-        <w:t>Any additional court orders</w:t>
+        <w:t>Finish this off</w:t>
       </w:r>
     </w:p>
   </w:comment>
-  <w:comment w:id="12" w:author="Microsoft Office User" w:date="2017-09-15T11:10:00Z" w:initials="Office">
+  <w:comment w:id="12" w:author="Microsoft Office User" w:date="2017-09-15T11:13:00Z" w:initials="Office">
     <w:p>
       <w:pPr>
         <w:pStyle w:val="CommentText"/>
@@ -8073,11 +8091,11 @@
         <w:annotationRef/>
       </w:r>
       <w:r>
-        <w:t>Finish this off</w:t>
+        <w:t>Child maintenance figure</w:t>
       </w:r>
     </w:p>
   </w:comment>
-  <w:comment w:id="13" w:author="Microsoft Office User" w:date="2017-09-15T11:13:00Z" w:initials="Office">
+  <w:comment w:id="13" w:author="Microsoft Office User" w:date="2017-09-15T11:14:00Z" w:initials="Office">
     <w:p>
       <w:pPr>
         <w:pStyle w:val="CommentText"/>
@@ -8089,11 +8107,11 @@
         <w:annotationRef/>
       </w:r>
       <w:r>
-        <w:t>Child maintenance figure</w:t>
+        <w:t xml:space="preserve">bank transfer and date. </w:t>
       </w:r>
     </w:p>
   </w:comment>
-  <w:comment w:id="14" w:author="Microsoft Office User" w:date="2017-09-15T11:14:00Z" w:initials="Office">
+  <w:comment w:id="14" w:author="Microsoft Office User" w:date="2017-09-15T11:16:00Z" w:initials="Office">
     <w:p>
       <w:pPr>
         <w:pStyle w:val="CommentText"/>
@@ -8105,7 +8123,7 @@
         <w:annotationRef/>
       </w:r>
       <w:r>
-        <w:t xml:space="preserve">bank transfer and date. </w:t>
+        <w:t>Number of bedrooms</w:t>
       </w:r>
     </w:p>
   </w:comment>
@@ -8121,11 +8139,11 @@
         <w:annotationRef/>
       </w:r>
       <w:r>
-        <w:t>Number of bedrooms</w:t>
+        <w:t>Which is family address</w:t>
       </w:r>
     </w:p>
   </w:comment>
-  <w:comment w:id="16" w:author="Microsoft Office User" w:date="2017-09-15T11:16:00Z" w:initials="Office">
+  <w:comment w:id="16" w:author="Microsoft Office User" w:date="2017-09-15T11:17:00Z" w:initials="Office">
     <w:p>
       <w:pPr>
         <w:pStyle w:val="CommentText"/>
@@ -8137,7 +8155,7 @@
         <w:annotationRef/>
       </w:r>
       <w:r>
-        <w:t>Which is family address</w:t>
+        <w:t>Purchase price</w:t>
       </w:r>
     </w:p>
   </w:comment>
@@ -8153,7 +8171,7 @@
         <w:annotationRef/>
       </w:r>
       <w:r>
-        <w:t>Purchase price</w:t>
+        <w:t>Date of purchase</w:t>
       </w:r>
     </w:p>
   </w:comment>
@@ -8169,7 +8187,7 @@
         <w:annotationRef/>
       </w:r>
       <w:r>
-        <w:t>Date of purchase</w:t>
+        <w:t>Financial statement</w:t>
       </w:r>
     </w:p>
   </w:comment>
@@ -8189,7 +8207,7 @@
       </w:r>
     </w:p>
   </w:comment>
-  <w:comment w:id="20" w:author="Microsoft Office User" w:date="2017-09-15T11:17:00Z" w:initials="Office">
+  <w:comment w:id="20" w:author="Microsoft Office User" w:date="2017-09-15T11:18:00Z" w:initials="Office">
     <w:p>
       <w:pPr>
         <w:pStyle w:val="CommentText"/>
@@ -8201,11 +8219,11 @@
         <w:annotationRef/>
       </w:r>
       <w:r>
-        <w:t>Financial statement</w:t>
+        <w:t>Equity left after paying back any mortgage and other things – they need to be noted here</w:t>
       </w:r>
     </w:p>
   </w:comment>
-  <w:comment w:id="21" w:author="Microsoft Office User" w:date="2017-09-15T11:18:00Z" w:initials="Office">
+  <w:comment w:id="21" w:author="Microsoft Office User" w:date="2017-09-15T11:23:00Z" w:initials="Office">
     <w:p>
       <w:pPr>
         <w:pStyle w:val="CommentText"/>
@@ -8217,11 +8235,11 @@
         <w:annotationRef/>
       </w:r>
       <w:r>
-        <w:t>Equity left after paying back any mortgage and other things – they need to be noted here</w:t>
+        <w:t>Generate if pension if not then say neither have pensions</w:t>
       </w:r>
     </w:p>
   </w:comment>
-  <w:comment w:id="22" w:author="Microsoft Office User" w:date="2017-09-15T11:23:00Z" w:initials="Office">
+  <w:comment w:id="22" w:author="Microsoft Office User" w:date="2017-09-15T11:43:00Z" w:initials="Office">
     <w:p>
       <w:pPr>
         <w:pStyle w:val="CommentText"/>
@@ -8233,7 +8251,7 @@
         <w:annotationRef/>
       </w:r>
       <w:r>
-        <w:t>Generate if pension if not then say neither have pensions</w:t>
+        <w:t>name</w:t>
       </w:r>
     </w:p>
   </w:comment>
@@ -8249,7 +8267,7 @@
         <w:annotationRef/>
       </w:r>
       <w:r>
-        <w:t>name</w:t>
+        <w:t>income</w:t>
       </w:r>
     </w:p>
   </w:comment>
@@ -8265,27 +8283,11 @@
         <w:annotationRef/>
       </w:r>
       <w:r>
-        <w:t>income</w:t>
+        <w:t>spreadsheet</w:t>
       </w:r>
     </w:p>
   </w:comment>
-  <w:comment w:id="25" w:author="Microsoft Office User" w:date="2017-09-15T11:43:00Z" w:initials="Office">
-    <w:p>
-      <w:pPr>
-        <w:pStyle w:val="CommentText"/>
-      </w:pPr>
-      <w:r>
-        <w:rPr>
-          <w:rStyle w:val="CommentReference"/>
-        </w:rPr>
-        <w:annotationRef/>
-      </w:r>
-      <w:r>
-        <w:t>spreadsheet</w:t>
-      </w:r>
-    </w:p>
-  </w:comment>
-  <w:comment w:id="26" w:author="Microsoft Office User" w:date="2017-09-15T11:45:00Z" w:initials="Office">
+  <w:comment w:id="25" w:author="Microsoft Office User" w:date="2017-09-15T11:45:00Z" w:initials="Office">
     <w:p>
       <w:pPr>
         <w:pStyle w:val="CommentText"/>
@@ -8424,7 +8426,7 @@
         <w:rStyle w:val="PageNumber"/>
         <w:noProof/>
       </w:rPr>
-      <w:t>2</w:t>
+      <w:t>7</w:t>
     </w:r>
     <w:r>
       <w:rPr>
@@ -8498,6 +8500,34 @@
 </w:ftr>
 </file>
 
+<file path=word/footer3.xml><?xml version="1.0" encoding="utf-8"?>
+<w:ftr xmlns:wpc="http://schemas.microsoft.com/office/word/2010/wordprocessingCanvas" xmlns:mo="http://schemas.microsoft.com/office/mac/office/2008/main" xmlns:mc="http://schemas.openxmlformats.org/markup-compatibility/2006" xmlns:mv="urn:schemas-microsoft-com:mac:vml" xmlns:o="urn:schemas-microsoft-com:office:office" xmlns:r="http://schemas.openxmlformats.org/officeDocument/2006/relationships" xmlns:m="http://schemas.openxmlformats.org/officeDocument/2006/math" xmlns:v="urn:schemas-microsoft-com:vml" xmlns:wp14="http://schemas.microsoft.com/office/word/2010/wordprocessingDrawing" xmlns:wp="http://schemas.openxmlformats.org/drawingml/2006/wordprocessingDrawing" xmlns:w10="urn:schemas-microsoft-com:office:word" xmlns:w="http://schemas.openxmlformats.org/wordprocessingml/2006/main" xmlns:w14="http://schemas.microsoft.com/office/word/2010/wordml" xmlns:w15="http://schemas.microsoft.com/office/word/2012/wordml" xmlns:wpg="http://schemas.microsoft.com/office/word/2010/wordprocessingGroup" xmlns:wpi="http://schemas.microsoft.com/office/word/2010/wordprocessingInk" xmlns:wne="http://schemas.microsoft.com/office/word/2006/wordml" xmlns:wps="http://schemas.microsoft.com/office/word/2010/wordprocessingShape" mc:Ignorable="w14 w15 wp14">
+  <w:p>
+    <w:pPr>
+      <w:pStyle w:val="Footer"/>
+      <w:tabs>
+        <w:tab w:val="right" w:pos="4153"/>
+      </w:tabs>
+    </w:pPr>
+    <w:r>
+      <w:t>{footer_date}</w:t>
+    </w:r>
+    <w:r>
+      <w:tab/>
+    </w:r>
+    <w:r>
+      <w:tab/>
+      <w:t>{footer_info</w:t>
+    </w:r>
+    <w:bookmarkStart w:id="26" w:name="_GoBack"/>
+    <w:bookmarkEnd w:id="26"/>
+    <w:r>
+      <w:t>}</w:t>
+    </w:r>
+  </w:p>
+</w:ftr>
+</file>
+
 <file path=word/footnotes.xml><?xml version="1.0" encoding="utf-8"?>
 <w:footnotes xmlns:wpc="http://schemas.microsoft.com/office/word/2010/wordprocessingCanvas" xmlns:mo="http://schemas.microsoft.com/office/mac/office/2008/main" xmlns:mc="http://schemas.openxmlformats.org/markup-compatibility/2006" xmlns:mv="urn:schemas-microsoft-com:mac:vml" xmlns:o="urn:schemas-microsoft-com:office:office" xmlns:r="http://schemas.openxmlformats.org/officeDocument/2006/relationships" xmlns:m="http://schemas.openxmlformats.org/officeDocument/2006/math" xmlns:v="urn:schemas-microsoft-com:vml" xmlns:wp14="http://schemas.microsoft.com/office/word/2010/wordprocessingDrawing" xmlns:wp="http://schemas.openxmlformats.org/drawingml/2006/wordprocessingDrawing" xmlns:w10="urn:schemas-microsoft-com:office:word" xmlns:w="http://schemas.openxmlformats.org/wordprocessingml/2006/main" xmlns:w14="http://schemas.microsoft.com/office/word/2010/wordml" xmlns:w15="http://schemas.microsoft.com/office/word/2012/wordml" xmlns:wpg="http://schemas.microsoft.com/office/word/2010/wordprocessingGroup" xmlns:wpi="http://schemas.microsoft.com/office/word/2010/wordprocessingInk" xmlns:wne="http://schemas.microsoft.com/office/word/2006/wordml" xmlns:wps="http://schemas.microsoft.com/office/word/2010/wordprocessingShape" mc:Ignorable="w14 w15 wp14">
   <w:footnote w:type="separator" w:id="-1">
@@ -8515,6 +8545,36 @@
     </w:p>
   </w:footnote>
 </w:footnotes>
+</file>
+
+<file path=word/header1.xml><?xml version="1.0" encoding="utf-8"?>
+<w:hdr xmlns:wpc="http://schemas.microsoft.com/office/word/2010/wordprocessingCanvas" xmlns:mo="http://schemas.microsoft.com/office/mac/office/2008/main" xmlns:mc="http://schemas.openxmlformats.org/markup-compatibility/2006" xmlns:mv="urn:schemas-microsoft-com:mac:vml" xmlns:o="urn:schemas-microsoft-com:office:office" xmlns:r="http://schemas.openxmlformats.org/officeDocument/2006/relationships" xmlns:m="http://schemas.openxmlformats.org/officeDocument/2006/math" xmlns:v="urn:schemas-microsoft-com:vml" xmlns:wp14="http://schemas.microsoft.com/office/word/2010/wordprocessingDrawing" xmlns:wp="http://schemas.openxmlformats.org/drawingml/2006/wordprocessingDrawing" xmlns:w10="urn:schemas-microsoft-com:office:word" xmlns:w="http://schemas.openxmlformats.org/wordprocessingml/2006/main" xmlns:w14="http://schemas.microsoft.com/office/word/2010/wordml" xmlns:w15="http://schemas.microsoft.com/office/word/2012/wordml" xmlns:wpg="http://schemas.microsoft.com/office/word/2010/wordprocessingGroup" xmlns:wpi="http://schemas.microsoft.com/office/word/2010/wordprocessingInk" xmlns:wne="http://schemas.microsoft.com/office/word/2006/wordml" xmlns:wps="http://schemas.microsoft.com/office/word/2010/wordprocessingShape" mc:Ignorable="w14 w15 wp14">
+  <w:p>
+    <w:pPr>
+      <w:pStyle w:val="Header"/>
+    </w:pPr>
+  </w:p>
+</w:hdr>
+</file>
+
+<file path=word/header2.xml><?xml version="1.0" encoding="utf-8"?>
+<w:hdr xmlns:wpc="http://schemas.microsoft.com/office/word/2010/wordprocessingCanvas" xmlns:mo="http://schemas.microsoft.com/office/mac/office/2008/main" xmlns:mc="http://schemas.openxmlformats.org/markup-compatibility/2006" xmlns:mv="urn:schemas-microsoft-com:mac:vml" xmlns:o="urn:schemas-microsoft-com:office:office" xmlns:r="http://schemas.openxmlformats.org/officeDocument/2006/relationships" xmlns:m="http://schemas.openxmlformats.org/officeDocument/2006/math" xmlns:v="urn:schemas-microsoft-com:vml" xmlns:wp14="http://schemas.microsoft.com/office/word/2010/wordprocessingDrawing" xmlns:wp="http://schemas.openxmlformats.org/drawingml/2006/wordprocessingDrawing" xmlns:w10="urn:schemas-microsoft-com:office:word" xmlns:w="http://schemas.openxmlformats.org/wordprocessingml/2006/main" xmlns:w14="http://schemas.microsoft.com/office/word/2010/wordml" xmlns:w15="http://schemas.microsoft.com/office/word/2012/wordml" xmlns:wpg="http://schemas.microsoft.com/office/word/2010/wordprocessingGroup" xmlns:wpi="http://schemas.microsoft.com/office/word/2010/wordprocessingInk" xmlns:wne="http://schemas.microsoft.com/office/word/2006/wordml" xmlns:wps="http://schemas.microsoft.com/office/word/2010/wordprocessingShape" mc:Ignorable="w14 w15 wp14">
+  <w:p>
+    <w:pPr>
+      <w:pStyle w:val="Header"/>
+    </w:pPr>
+  </w:p>
+</w:hdr>
+</file>
+
+<file path=word/header3.xml><?xml version="1.0" encoding="utf-8"?>
+<w:hdr xmlns:wpc="http://schemas.microsoft.com/office/word/2010/wordprocessingCanvas" xmlns:mo="http://schemas.microsoft.com/office/mac/office/2008/main" xmlns:mc="http://schemas.openxmlformats.org/markup-compatibility/2006" xmlns:mv="urn:schemas-microsoft-com:mac:vml" xmlns:o="urn:schemas-microsoft-com:office:office" xmlns:r="http://schemas.openxmlformats.org/officeDocument/2006/relationships" xmlns:m="http://schemas.openxmlformats.org/officeDocument/2006/math" xmlns:v="urn:schemas-microsoft-com:vml" xmlns:wp14="http://schemas.microsoft.com/office/word/2010/wordprocessingDrawing" xmlns:wp="http://schemas.openxmlformats.org/drawingml/2006/wordprocessingDrawing" xmlns:w10="urn:schemas-microsoft-com:office:word" xmlns:w="http://schemas.openxmlformats.org/wordprocessingml/2006/main" xmlns:w14="http://schemas.microsoft.com/office/word/2010/wordml" xmlns:w15="http://schemas.microsoft.com/office/word/2012/wordml" xmlns:wpg="http://schemas.microsoft.com/office/word/2010/wordprocessingGroup" xmlns:wpi="http://schemas.microsoft.com/office/word/2010/wordprocessingInk" xmlns:wne="http://schemas.microsoft.com/office/word/2006/wordml" xmlns:wps="http://schemas.microsoft.com/office/word/2010/wordprocessingShape" mc:Ignorable="w14 w15 wp14">
+  <w:p>
+    <w:pPr>
+      <w:pStyle w:val="Header"/>
+    </w:pPr>
+  </w:p>
+</w:hdr>
 </file>
 
 <file path=word/numbering.xml><?xml version="1.0" encoding="utf-8"?>
@@ -8522,7 +8582,7 @@
   <w:abstractNum w:abstractNumId="0">
     <w:nsid w:val="FFFFFF1D"/>
     <w:multiLevelType w:val="multilevel"/>
-    <w:tmpl w:val="5E80B6BC"/>
+    <w:tmpl w:val="6BC84C70"/>
     <w:lvl w:ilvl="0">
       <w:start w:val="1"/>
       <w:numFmt w:val="bullet"/>
@@ -10650,7 +10710,7 @@
 </file>
 
 <file path=customXml/itemProps1.xml><?xml version="1.0" encoding="utf-8"?>
-<ds:datastoreItem xmlns:ds="http://schemas.openxmlformats.org/officeDocument/2006/customXml" ds:itemID="{8E73CDB6-4A2D-F244-9C07-C496AE9A0C83}">
+<ds:datastoreItem xmlns:ds="http://schemas.openxmlformats.org/officeDocument/2006/customXml" ds:itemID="{C1910B1D-240E-594D-914A-064C805AC2E6}">
   <ds:schemaRefs>
     <ds:schemaRef ds:uri="http://schemas.openxmlformats.org/officeDocument/2006/bibliography"/>
   </ds:schemaRefs>

</xml_diff>

<commit_message>
middleware experiment over. refactored and simplified code
</commit_message>
<xml_diff>
--- a/api/lib/input.docx
+++ b/api/lib/input.docx
@@ -133,6 +133,7 @@
         </w:rPr>
         <w:t>{</w:t>
       </w:r>
+      <w:proofErr w:type="spellStart"/>
       <w:r>
         <w:rPr>
           <w:rFonts w:ascii="Arial" w:hAnsi="Arial" w:cs="Arial"/>
@@ -140,6 +141,7 @@
         </w:rPr>
         <w:t>first_name_a</w:t>
       </w:r>
+      <w:proofErr w:type="spellEnd"/>
       <w:r>
         <w:rPr>
           <w:rFonts w:ascii="Arial" w:hAnsi="Arial" w:cs="Arial"/>
@@ -147,6 +149,7 @@
         </w:rPr>
         <w:t>} {</w:t>
       </w:r>
+      <w:proofErr w:type="spellStart"/>
       <w:r>
         <w:rPr>
           <w:rFonts w:ascii="Arial" w:hAnsi="Arial" w:cs="Arial"/>
@@ -154,6 +157,7 @@
         </w:rPr>
         <w:t>last_name_a</w:t>
       </w:r>
+      <w:proofErr w:type="spellEnd"/>
       <w:r>
         <w:rPr>
           <w:rFonts w:ascii="Arial" w:hAnsi="Arial" w:cs="Arial"/>
@@ -182,6 +186,7 @@
         </w:rPr>
         <w:t>{</w:t>
       </w:r>
+      <w:proofErr w:type="spellStart"/>
       <w:r>
         <w:rPr>
           <w:rFonts w:ascii="Arial" w:hAnsi="Arial" w:cs="Arial"/>
@@ -189,6 +194,7 @@
         </w:rPr>
         <w:t>first_name_b</w:t>
       </w:r>
+      <w:proofErr w:type="spellEnd"/>
       <w:r>
         <w:rPr>
           <w:rFonts w:ascii="Arial" w:hAnsi="Arial" w:cs="Arial"/>
@@ -196,6 +202,7 @@
         </w:rPr>
         <w:t>} {</w:t>
       </w:r>
+      <w:proofErr w:type="spellStart"/>
       <w:r>
         <w:rPr>
           <w:rFonts w:ascii="Arial" w:hAnsi="Arial" w:cs="Arial"/>
@@ -203,6 +210,7 @@
         </w:rPr>
         <w:t>last_name_b</w:t>
       </w:r>
+      <w:proofErr w:type="spellEnd"/>
       <w:r>
         <w:rPr>
           <w:rFonts w:ascii="Arial" w:hAnsi="Arial" w:cs="Arial"/>
@@ -254,7 +262,23 @@
           <w:rFonts w:ascii="Arial" w:hAnsi="Arial" w:cs="Arial"/>
           <w:b/>
         </w:rPr>
-        <w:t>{date_of_mediation_end}</w:t>
+        <w:t>{</w:t>
+      </w:r>
+      <w:proofErr w:type="spellStart"/>
+      <w:r>
+        <w:rPr>
+          <w:rFonts w:ascii="Arial" w:hAnsi="Arial" w:cs="Arial"/>
+          <w:b/>
+        </w:rPr>
+        <w:t>date_of_mediation_end</w:t>
+      </w:r>
+      <w:proofErr w:type="spellEnd"/>
+      <w:r>
+        <w:rPr>
+          <w:rFonts w:ascii="Arial" w:hAnsi="Arial" w:cs="Arial"/>
+          <w:b/>
+        </w:rPr>
+        <w:t>}</w:t>
       </w:r>
     </w:p>
     <w:p>
@@ -297,6 +321,7 @@
         </w:rPr>
         <w:t>{</w:t>
       </w:r>
+      <w:proofErr w:type="spellStart"/>
       <w:r>
         <w:rPr>
           <w:rFonts w:ascii="Arial" w:hAnsi="Arial" w:cs="Arial"/>
@@ -304,6 +329,7 @@
         </w:rPr>
         <w:t>first_name_a</w:t>
       </w:r>
+      <w:proofErr w:type="spellEnd"/>
       <w:r>
         <w:rPr>
           <w:rFonts w:ascii="Arial" w:hAnsi="Arial" w:cs="Arial"/>
@@ -316,7 +342,15 @@
           <w:rFonts w:ascii="Arial" w:hAnsi="Arial" w:cs="Arial"/>
           <w:b/>
         </w:rPr>
-        <w:t xml:space="preserve"> {last</w:t>
+        <w:t xml:space="preserve"> {</w:t>
+      </w:r>
+      <w:proofErr w:type="spellStart"/>
+      <w:r>
+        <w:rPr>
+          <w:rFonts w:ascii="Arial" w:hAnsi="Arial" w:cs="Arial"/>
+          <w:b/>
+        </w:rPr>
+        <w:t>last</w:t>
       </w:r>
       <w:r>
         <w:rPr>
@@ -325,6 +359,7 @@
         </w:rPr>
         <w:t>_name_a</w:t>
       </w:r>
+      <w:proofErr w:type="spellEnd"/>
       <w:r>
         <w:rPr>
           <w:rFonts w:ascii="Arial" w:hAnsi="Arial" w:cs="Arial"/>
@@ -383,6 +418,7 @@
         </w:rPr>
         <w:t>{</w:t>
       </w:r>
+      <w:proofErr w:type="spellStart"/>
       <w:r>
         <w:rPr>
           <w:rFonts w:ascii="Arial" w:hAnsi="Arial" w:cs="Arial"/>
@@ -390,6 +426,7 @@
         </w:rPr>
         <w:t>first_name_b</w:t>
       </w:r>
+      <w:proofErr w:type="spellEnd"/>
       <w:r>
         <w:rPr>
           <w:rFonts w:ascii="Arial" w:hAnsi="Arial" w:cs="Arial"/>
@@ -402,8 +439,17 @@
           <w:rFonts w:ascii="Arial" w:hAnsi="Arial" w:cs="Arial"/>
           <w:b/>
         </w:rPr>
-        <w:t xml:space="preserve"> {last_name_b</w:t>
-      </w:r>
+        <w:t xml:space="preserve"> {</w:t>
+      </w:r>
+      <w:proofErr w:type="spellStart"/>
+      <w:r>
+        <w:rPr>
+          <w:rFonts w:ascii="Arial" w:hAnsi="Arial" w:cs="Arial"/>
+          <w:b/>
+        </w:rPr>
+        <w:t>last_name_b</w:t>
+      </w:r>
+      <w:proofErr w:type="spellEnd"/>
       <w:r>
         <w:rPr>
           <w:rFonts w:ascii="Arial" w:hAnsi="Arial" w:cs="Arial"/>
@@ -448,6 +494,7 @@
         </w:rPr>
         <w:t>{</w:t>
       </w:r>
+      <w:proofErr w:type="spellStart"/>
       <w:r>
         <w:rPr>
           <w:rFonts w:ascii="Arial" w:hAnsi="Arial" w:cs="Arial"/>
@@ -464,6 +511,7 @@
         <w:t>name</w:t>
       </w:r>
       <w:commentRangeEnd w:id="2"/>
+      <w:proofErr w:type="spellEnd"/>
       <w:r>
         <w:rPr>
           <w:rStyle w:val="CommentReference"/>
@@ -484,6 +532,7 @@
         </w:rPr>
         <w:t xml:space="preserve"> {</w:t>
       </w:r>
+      <w:proofErr w:type="spellStart"/>
       <w:r>
         <w:rPr>
           <w:rFonts w:ascii="Arial" w:hAnsi="Arial" w:cs="Arial"/>
@@ -514,6 +563,7 @@
         <w:t>name</w:t>
       </w:r>
       <w:commentRangeEnd w:id="3"/>
+      <w:proofErr w:type="spellEnd"/>
       <w:r>
         <w:rPr>
           <w:rStyle w:val="CommentReference"/>
@@ -608,6 +658,7 @@
         </w:rPr>
         <w:t>{</w:t>
       </w:r>
+      <w:proofErr w:type="spellStart"/>
       <w:r>
         <w:rPr>
           <w:rFonts w:ascii="Arial" w:hAnsi="Arial" w:cs="Arial"/>
@@ -624,6 +675,7 @@
         <w:t>sessions</w:t>
       </w:r>
       <w:commentRangeEnd w:id="5"/>
+      <w:proofErr w:type="spellEnd"/>
       <w:r>
         <w:rPr>
           <w:rStyle w:val="CommentReference"/>
@@ -668,6 +720,7 @@
         </w:rPr>
         <w:t>{</w:t>
       </w:r>
+      <w:proofErr w:type="spellStart"/>
       <w:r>
         <w:rPr>
           <w:rFonts w:ascii="Arial" w:hAnsi="Arial" w:cs="Arial"/>
@@ -684,6 +737,7 @@
         <w:t>start</w:t>
       </w:r>
       <w:commentRangeEnd w:id="6"/>
+      <w:proofErr w:type="spellEnd"/>
       <w:r>
         <w:rPr>
           <w:rStyle w:val="CommentReference"/>
@@ -717,6 +771,7 @@
         </w:rPr>
         <w:t>{</w:t>
       </w:r>
+      <w:proofErr w:type="spellStart"/>
       <w:r>
         <w:rPr>
           <w:rFonts w:ascii="Arial" w:hAnsi="Arial" w:cs="Arial"/>
@@ -724,6 +779,7 @@
         </w:rPr>
         <w:t>date_of_mediation_end</w:t>
       </w:r>
+      <w:proofErr w:type="spellEnd"/>
       <w:r>
         <w:rPr>
           <w:rFonts w:ascii="Arial" w:hAnsi="Arial" w:cs="Arial"/>
@@ -982,6 +1038,7 @@
         </w:rPr>
         <w:t>{</w:t>
       </w:r>
+      <w:proofErr w:type="spellStart"/>
       <w:r>
         <w:rPr>
           <w:rFonts w:ascii="Arial" w:hAnsi="Arial" w:cs="Arial"/>
@@ -989,6 +1046,7 @@
         </w:rPr>
         <w:t>legal_advice</w:t>
       </w:r>
+      <w:proofErr w:type="spellEnd"/>
       <w:r>
         <w:rPr>
           <w:rFonts w:ascii="Arial" w:hAnsi="Arial" w:cs="Arial"/>
@@ -1063,6 +1121,7 @@
         </w:rPr>
         <w:t>{</w:t>
       </w:r>
+      <w:proofErr w:type="spellStart"/>
       <w:r>
         <w:rPr>
           <w:rFonts w:ascii="Arial" w:hAnsi="Arial" w:cs="Arial"/>
@@ -1070,6 +1129,7 @@
         </w:rPr>
         <w:t>date_married</w:t>
       </w:r>
+      <w:proofErr w:type="spellEnd"/>
       <w:r>
         <w:rPr>
           <w:rFonts w:ascii="Arial" w:hAnsi="Arial" w:cs="Arial"/>
@@ -1090,6 +1150,7 @@
         </w:rPr>
         <w:t>{</w:t>
       </w:r>
+      <w:proofErr w:type="spellStart"/>
       <w:r>
         <w:rPr>
           <w:rFonts w:ascii="Arial" w:hAnsi="Arial" w:cs="Arial"/>
@@ -1106,6 +1167,7 @@
         <w:t>cohabited</w:t>
       </w:r>
       <w:commentRangeEnd w:id="7"/>
+      <w:proofErr w:type="spellEnd"/>
       <w:r>
         <w:rPr>
           <w:rStyle w:val="CommentReference"/>
@@ -1144,6 +1206,7 @@
         </w:rPr>
         <w:t>{</w:t>
       </w:r>
+      <w:proofErr w:type="spellStart"/>
       <w:r>
         <w:rPr>
           <w:rFonts w:ascii="Arial" w:hAnsi="Arial" w:cs="Arial"/>
@@ -1160,6 +1223,7 @@
         <w:t>separated</w:t>
       </w:r>
       <w:commentRangeEnd w:id="8"/>
+      <w:proofErr w:type="spellEnd"/>
       <w:r>
         <w:rPr>
           <w:rStyle w:val="CommentReference"/>
@@ -1202,6 +1266,7 @@
         </w:rPr>
         <w:t>{</w:t>
       </w:r>
+      <w:proofErr w:type="spellStart"/>
       <w:r>
         <w:rPr>
           <w:rFonts w:ascii="Arial" w:hAnsi="Arial" w:cs="Arial"/>
@@ -1209,6 +1274,7 @@
         </w:rPr>
         <w:t>first_name_a</w:t>
       </w:r>
+      <w:proofErr w:type="spellEnd"/>
       <w:r>
         <w:rPr>
           <w:rFonts w:ascii="Arial" w:hAnsi="Arial" w:cs="Arial"/>
@@ -1235,6 +1301,7 @@
         </w:rPr>
         <w:t>{</w:t>
       </w:r>
+      <w:proofErr w:type="spellStart"/>
       <w:r>
         <w:rPr>
           <w:rFonts w:ascii="Arial" w:hAnsi="Arial" w:cs="Arial"/>
@@ -1242,6 +1309,7 @@
         </w:rPr>
         <w:t>age_a</w:t>
       </w:r>
+      <w:proofErr w:type="spellEnd"/>
       <w:r>
         <w:rPr>
           <w:rFonts w:ascii="Arial" w:hAnsi="Arial" w:cs="Arial"/>
@@ -1274,6 +1342,7 @@
         </w:rPr>
         <w:t>{</w:t>
       </w:r>
+      <w:proofErr w:type="spellStart"/>
       <w:r>
         <w:rPr>
           <w:rFonts w:ascii="Arial" w:hAnsi="Arial" w:cs="Arial"/>
@@ -1281,6 +1350,7 @@
         </w:rPr>
         <w:t>dob_a</w:t>
       </w:r>
+      <w:proofErr w:type="spellEnd"/>
       <w:r>
         <w:rPr>
           <w:rFonts w:ascii="Arial" w:hAnsi="Arial" w:cs="Arial"/>
@@ -1313,6 +1383,7 @@
         </w:rPr>
         <w:t>{</w:t>
       </w:r>
+      <w:proofErr w:type="spellStart"/>
       <w:r>
         <w:rPr>
           <w:rFonts w:ascii="Arial" w:hAnsi="Arial" w:cs="Arial"/>
@@ -1320,6 +1391,7 @@
         </w:rPr>
         <w:t>occupation_a</w:t>
       </w:r>
+      <w:proofErr w:type="spellEnd"/>
       <w:r>
         <w:rPr>
           <w:rFonts w:ascii="Arial" w:hAnsi="Arial" w:cs="Arial"/>
@@ -1346,6 +1418,7 @@
         </w:rPr>
         <w:t>{</w:t>
       </w:r>
+      <w:proofErr w:type="spellStart"/>
       <w:r>
         <w:rPr>
           <w:rFonts w:ascii="Arial" w:hAnsi="Arial" w:cs="Arial"/>
@@ -1353,6 +1426,7 @@
         </w:rPr>
         <w:t>background_info_a</w:t>
       </w:r>
+      <w:proofErr w:type="spellEnd"/>
       <w:r>
         <w:rPr>
           <w:rFonts w:ascii="Arial" w:hAnsi="Arial" w:cs="Arial"/>
@@ -1379,6 +1453,7 @@
         </w:rPr>
         <w:t>{</w:t>
       </w:r>
+      <w:proofErr w:type="spellStart"/>
       <w:r>
         <w:rPr>
           <w:rFonts w:ascii="Arial" w:hAnsi="Arial" w:cs="Arial"/>
@@ -1386,6 +1461,7 @@
         </w:rPr>
         <w:t>first_name_b</w:t>
       </w:r>
+      <w:proofErr w:type="spellEnd"/>
       <w:r>
         <w:rPr>
           <w:rFonts w:ascii="Arial" w:hAnsi="Arial" w:cs="Arial"/>
@@ -1412,6 +1488,7 @@
         </w:rPr>
         <w:t>{</w:t>
       </w:r>
+      <w:proofErr w:type="spellStart"/>
       <w:r>
         <w:rPr>
           <w:rFonts w:ascii="Arial" w:hAnsi="Arial" w:cs="Arial"/>
@@ -1419,6 +1496,7 @@
         </w:rPr>
         <w:t>age_b</w:t>
       </w:r>
+      <w:proofErr w:type="spellEnd"/>
       <w:r>
         <w:rPr>
           <w:rFonts w:ascii="Arial" w:hAnsi="Arial" w:cs="Arial"/>
@@ -1439,6 +1517,7 @@
         </w:rPr>
         <w:t>{</w:t>
       </w:r>
+      <w:proofErr w:type="spellStart"/>
       <w:r>
         <w:rPr>
           <w:rFonts w:ascii="Arial" w:hAnsi="Arial" w:cs="Arial"/>
@@ -1446,6 +1525,7 @@
         </w:rPr>
         <w:t>dob_b</w:t>
       </w:r>
+      <w:proofErr w:type="spellEnd"/>
       <w:r>
         <w:rPr>
           <w:rFonts w:ascii="Arial" w:hAnsi="Arial" w:cs="Arial"/>
@@ -1466,6 +1546,7 @@
         </w:rPr>
         <w:t>{</w:t>
       </w:r>
+      <w:proofErr w:type="spellStart"/>
       <w:r>
         <w:rPr>
           <w:rFonts w:ascii="Arial" w:hAnsi="Arial" w:cs="Arial"/>
@@ -1473,6 +1554,7 @@
         </w:rPr>
         <w:t>occupation_b</w:t>
       </w:r>
+      <w:proofErr w:type="spellEnd"/>
       <w:r>
         <w:rPr>
           <w:rFonts w:ascii="Arial" w:hAnsi="Arial" w:cs="Arial"/>
@@ -1505,6 +1587,7 @@
         </w:rPr>
         <w:t>{</w:t>
       </w:r>
+      <w:proofErr w:type="spellStart"/>
       <w:r>
         <w:rPr>
           <w:rFonts w:ascii="Arial" w:hAnsi="Arial" w:cs="Arial"/>
@@ -1512,6 +1595,7 @@
         </w:rPr>
         <w:t>background_info_b</w:t>
       </w:r>
+      <w:proofErr w:type="spellEnd"/>
       <w:r>
         <w:rPr>
           <w:rFonts w:ascii="Arial" w:hAnsi="Arial" w:cs="Arial"/>
@@ -1576,23 +1660,41 @@
           <w:iCs/>
         </w:rPr>
       </w:pPr>
-      <w:r>
-        <w:rPr>
-          <w:rFonts w:ascii="Arial" w:hAnsi="Arial" w:cs="Arial"/>
-          <w:i/>
+      <w:bookmarkStart w:id="9" w:name="_GoBack"/>
+      <w:r>
+        <w:rPr>
+          <w:rFonts w:ascii="Arial" w:hAnsi="Arial" w:cs="Arial"/>
+          <w:b/>
           <w:iCs/>
         </w:rPr>
-        <w:t>{child_paragraph}</w:t>
-      </w:r>
-      <w:r>
-        <w:rPr>
-          <w:rFonts w:ascii="Arial" w:hAnsi="Arial" w:cs="Arial"/>
-          <w:i/>
+        <w:t>{</w:t>
+      </w:r>
+      <w:proofErr w:type="spellStart"/>
+      <w:r>
+        <w:rPr>
+          <w:rFonts w:ascii="Arial" w:hAnsi="Arial" w:cs="Arial"/>
+          <w:b/>
           <w:iCs/>
         </w:rPr>
+        <w:t>child_paragraph</w:t>
+      </w:r>
+      <w:proofErr w:type="spellEnd"/>
+      <w:r>
+        <w:rPr>
+          <w:rFonts w:ascii="Arial" w:hAnsi="Arial" w:cs="Arial"/>
+          <w:b/>
+          <w:iCs/>
+        </w:rPr>
+        <w:t>}</w:t>
+      </w:r>
+      <w:r>
+        <w:rPr>
+          <w:rFonts w:ascii="Arial" w:hAnsi="Arial" w:cs="Arial"/>
+          <w:i/>
+          <w:iCs/>
+        </w:rPr>
         <w:t xml:space="preserve"> </w:t>
       </w:r>
-      <w:bookmarkStart w:id="9" w:name="_GoBack"/>
       <w:bookmarkEnd w:id="9"/>
       <w:r>
         <w:rPr>
@@ -1712,14 +1814,22 @@
         <w:rPr>
           <w:rFonts w:cs="Arial"/>
         </w:rPr>
-        <w:t>……….</w:t>
-      </w:r>
+        <w:t>……</w:t>
+      </w:r>
+      <w:proofErr w:type="gramStart"/>
       <w:r>
         <w:rPr>
           <w:rFonts w:cs="Arial"/>
         </w:rPr>
+        <w:t>….</w:t>
+      </w:r>
+      <w:r>
+        <w:rPr>
+          <w:rFonts w:cs="Arial"/>
+        </w:rPr>
         <w:t>.</w:t>
       </w:r>
+      <w:proofErr w:type="gramEnd"/>
     </w:p>
     <w:p>
       <w:pPr>
@@ -1830,218 +1940,282 @@
           <w:sz w:val="24"/>
           <w:szCs w:val="24"/>
         </w:rPr>
-        <w:t>{court_orders}</w:t>
-      </w:r>
-    </w:p>
-    <w:p>
-      <w:pPr>
-        <w:pStyle w:val="BodyText3"/>
-        <w:jc w:val="both"/>
-        <w:rPr>
+        <w:t>{</w:t>
+      </w:r>
+      <w:proofErr w:type="spellStart"/>
+      <w:r>
+        <w:rPr>
+          <w:b/>
           <w:sz w:val="24"/>
           <w:szCs w:val="24"/>
         </w:rPr>
-      </w:pPr>
-    </w:p>
-    <w:p>
-      <w:pPr>
-        <w:pStyle w:val="Heading1"/>
-        <w:jc w:val="both"/>
-        <w:rPr>
-          <w:rFonts w:ascii="Arial" w:hAnsi="Arial" w:cs="Arial"/>
-        </w:rPr>
-      </w:pPr>
-      <w:r>
-        <w:rPr>
-          <w:rFonts w:ascii="Arial" w:hAnsi="Arial" w:cs="Arial"/>
-        </w:rPr>
-        <w:t>The principles guiding negotiations</w:t>
-      </w:r>
-    </w:p>
-    <w:p>
-      <w:pPr>
-        <w:jc w:val="both"/>
-        <w:rPr>
-          <w:rFonts w:ascii="Arial" w:hAnsi="Arial" w:cs="Arial"/>
-        </w:rPr>
-      </w:pPr>
-    </w:p>
-    <w:p>
-      <w:pPr>
-        <w:jc w:val="both"/>
-        <w:rPr>
-          <w:rFonts w:ascii="Arial" w:hAnsi="Arial" w:cs="Arial"/>
-        </w:rPr>
-      </w:pPr>
-      <w:r>
-        <w:rPr>
-          <w:rFonts w:ascii="Arial" w:hAnsi="Arial" w:cs="Arial"/>
-        </w:rPr>
-        <w:t>In coming to mediation, we wished to settle matters as amicably as possible with the least possible disruption and cost, emotional</w:t>
-      </w:r>
-      <w:r>
-        <w:rPr>
-          <w:rFonts w:ascii="Arial" w:hAnsi="Arial" w:cs="Arial"/>
-        </w:rPr>
-        <w:t>ly</w:t>
-      </w:r>
-      <w:r>
-        <w:rPr>
-          <w:rFonts w:ascii="Arial" w:hAnsi="Arial" w:cs="Arial"/>
-        </w:rPr>
-        <w:t xml:space="preserve"> and financial</w:t>
-      </w:r>
-      <w:r>
-        <w:rPr>
-          <w:rFonts w:ascii="Arial" w:hAnsi="Arial" w:cs="Arial"/>
-        </w:rPr>
-        <w:t>ly</w:t>
-      </w:r>
-      <w:r>
-        <w:rPr>
-          <w:rFonts w:ascii="Arial" w:hAnsi="Arial" w:cs="Arial"/>
-        </w:rPr>
-        <w:t xml:space="preserve">, in accordance with the Agreement to Mediate we both signed. </w:t>
-      </w:r>
-      <w:r>
-        <w:rPr>
-          <w:rFonts w:ascii="Arial" w:hAnsi="Arial" w:cs="Arial"/>
-        </w:rPr>
-        <w:t xml:space="preserve"> </w:t>
-      </w:r>
-      <w:r>
-        <w:rPr>
-          <w:rFonts w:ascii="Arial" w:hAnsi="Arial" w:cs="Arial"/>
-        </w:rPr>
-        <w:t xml:space="preserve">We wanted our settlement to </w:t>
-      </w:r>
-      <w:r>
-        <w:rPr>
-          <w:rFonts w:ascii="Arial" w:hAnsi="Arial" w:cs="Arial"/>
-        </w:rPr>
-        <w:t>allow the children to spend a lot of time, comfortably, with eac</w:t>
-      </w:r>
-      <w:r>
-        <w:rPr>
-          <w:rFonts w:ascii="Arial" w:hAnsi="Arial" w:cs="Arial"/>
-        </w:rPr>
-        <w:t>h of their par</w:t>
-      </w:r>
-      <w:r>
-        <w:rPr>
-          <w:rFonts w:ascii="Arial" w:hAnsi="Arial" w:cs="Arial"/>
-        </w:rPr>
-        <w:t>ents and for their upheaval to be minimal.</w:t>
-      </w:r>
-      <w:r>
-        <w:rPr>
-          <w:rFonts w:ascii="Arial" w:hAnsi="Arial" w:cs="Arial"/>
-        </w:rPr>
-        <w:t xml:space="preserve">  It was important that we </w:t>
-      </w:r>
-      <w:r>
-        <w:rPr>
-          <w:rFonts w:ascii="Arial" w:hAnsi="Arial" w:cs="Arial"/>
-        </w:rPr>
-        <w:t>made a clean break</w:t>
-      </w:r>
-      <w:r>
-        <w:rPr>
-          <w:rFonts w:ascii="Arial" w:hAnsi="Arial" w:cs="Arial"/>
-        </w:rPr>
-        <w:t xml:space="preserve"> </w:t>
-      </w:r>
-      <w:r>
-        <w:rPr>
-          <w:rFonts w:ascii="Arial" w:hAnsi="Arial" w:cs="Arial"/>
-        </w:rPr>
-        <w:t>and that we each had an equitable standard of living. For the sake of the children we did not want to live far apart from each other.</w:t>
-      </w:r>
-    </w:p>
-    <w:p>
-      <w:pPr>
-        <w:jc w:val="both"/>
-        <w:rPr>
-          <w:rFonts w:ascii="Arial" w:hAnsi="Arial" w:cs="Arial"/>
-        </w:rPr>
-      </w:pPr>
-    </w:p>
-    <w:p>
-      <w:pPr>
-        <w:jc w:val="both"/>
-        <w:rPr>
-          <w:rFonts w:ascii="Arial" w:hAnsi="Arial" w:cs="Arial"/>
-          <w:i/>
-        </w:rPr>
-      </w:pPr>
-      <w:r>
-        <w:rPr>
-          <w:rFonts w:ascii="Arial" w:hAnsi="Arial" w:cs="Arial"/>
-          <w:i/>
-        </w:rPr>
-        <w:t>Make these specific to clients where possible, including any info on how and why they reached these particular proposals</w:t>
-      </w:r>
-    </w:p>
-    <w:p>
-      <w:pPr>
-        <w:jc w:val="both"/>
-        <w:rPr>
-          <w:rFonts w:ascii="Arial" w:hAnsi="Arial" w:cs="Arial"/>
-        </w:rPr>
-      </w:pPr>
-    </w:p>
-    <w:p>
-      <w:pPr>
-        <w:pStyle w:val="BodyText3"/>
-        <w:jc w:val="both"/>
-        <w:rPr>
+        <w:t>court_orders</w:t>
+      </w:r>
+      <w:proofErr w:type="spellEnd"/>
+      <w:r>
+        <w:rPr>
+          <w:b/>
           <w:sz w:val="24"/>
           <w:szCs w:val="24"/>
         </w:rPr>
-      </w:pPr>
-      <w:r>
+        <w:t>}</w:t>
+      </w:r>
+    </w:p>
+    <w:p>
+      <w:pPr>
+        <w:pStyle w:val="BodyText3"/>
+        <w:jc w:val="both"/>
         <w:rPr>
           <w:sz w:val="24"/>
           <w:szCs w:val="24"/>
         </w:rPr>
-        <w:t xml:space="preserve">We considered a range of options and concluded that, to achieve our aims, it would be necessary to </w:t>
-      </w:r>
-      <w:r>
+      </w:pPr>
+    </w:p>
+    <w:p>
+      <w:pPr>
+        <w:pStyle w:val="Heading1"/>
+        <w:jc w:val="both"/>
+        <w:rPr>
+          <w:rFonts w:ascii="Arial" w:hAnsi="Arial" w:cs="Arial"/>
+        </w:rPr>
+      </w:pPr>
+      <w:r>
+        <w:rPr>
+          <w:rFonts w:ascii="Arial" w:hAnsi="Arial" w:cs="Arial"/>
+        </w:rPr>
+        <w:t>The principles guiding negotiations</w:t>
+      </w:r>
+    </w:p>
+    <w:p>
+      <w:pPr>
+        <w:jc w:val="both"/>
+        <w:rPr>
+          <w:rFonts w:ascii="Arial" w:hAnsi="Arial" w:cs="Arial"/>
+        </w:rPr>
+      </w:pPr>
+    </w:p>
+    <w:p>
+      <w:pPr>
+        <w:jc w:val="both"/>
+        <w:rPr>
+          <w:rFonts w:ascii="Arial" w:hAnsi="Arial" w:cs="Arial"/>
+        </w:rPr>
+      </w:pPr>
+      <w:r>
+        <w:rPr>
+          <w:rFonts w:ascii="Arial" w:hAnsi="Arial" w:cs="Arial"/>
+        </w:rPr>
+        <w:t>In coming to mediation, we wished to settle matters as amicably as possible with the least possible disruption and cost, emotional</w:t>
+      </w:r>
+      <w:r>
+        <w:rPr>
+          <w:rFonts w:ascii="Arial" w:hAnsi="Arial" w:cs="Arial"/>
+        </w:rPr>
+        <w:t>ly</w:t>
+      </w:r>
+      <w:r>
+        <w:rPr>
+          <w:rFonts w:ascii="Arial" w:hAnsi="Arial" w:cs="Arial"/>
+        </w:rPr>
+        <w:t xml:space="preserve"> and financial</w:t>
+      </w:r>
+      <w:r>
+        <w:rPr>
+          <w:rFonts w:ascii="Arial" w:hAnsi="Arial" w:cs="Arial"/>
+        </w:rPr>
+        <w:t>ly</w:t>
+      </w:r>
+      <w:r>
+        <w:rPr>
+          <w:rFonts w:ascii="Arial" w:hAnsi="Arial" w:cs="Arial"/>
+        </w:rPr>
+        <w:t xml:space="preserve">, in accordance with the Agreement to Mediate we both signed. </w:t>
+      </w:r>
+      <w:r>
+        <w:rPr>
+          <w:rFonts w:ascii="Arial" w:hAnsi="Arial" w:cs="Arial"/>
+        </w:rPr>
+        <w:t xml:space="preserve"> </w:t>
+      </w:r>
+      <w:r>
+        <w:rPr>
+          <w:rFonts w:ascii="Arial" w:hAnsi="Arial" w:cs="Arial"/>
+        </w:rPr>
+        <w:t xml:space="preserve">We wanted our settlement to </w:t>
+      </w:r>
+      <w:r>
+        <w:rPr>
+          <w:rFonts w:ascii="Arial" w:hAnsi="Arial" w:cs="Arial"/>
+        </w:rPr>
+        <w:t>allow the children to spend a lot of time, comfortably, with eac</w:t>
+      </w:r>
+      <w:r>
+        <w:rPr>
+          <w:rFonts w:ascii="Arial" w:hAnsi="Arial" w:cs="Arial"/>
+        </w:rPr>
+        <w:t>h of their par</w:t>
+      </w:r>
+      <w:r>
+        <w:rPr>
+          <w:rFonts w:ascii="Arial" w:hAnsi="Arial" w:cs="Arial"/>
+        </w:rPr>
+        <w:t>ents and for their upheaval to be minimal.</w:t>
+      </w:r>
+      <w:r>
+        <w:rPr>
+          <w:rFonts w:ascii="Arial" w:hAnsi="Arial" w:cs="Arial"/>
+        </w:rPr>
+        <w:t xml:space="preserve">  It was important that we </w:t>
+      </w:r>
+      <w:r>
+        <w:rPr>
+          <w:rFonts w:ascii="Arial" w:hAnsi="Arial" w:cs="Arial"/>
+        </w:rPr>
+        <w:t>made a clean break</w:t>
+      </w:r>
+      <w:r>
+        <w:rPr>
+          <w:rFonts w:ascii="Arial" w:hAnsi="Arial" w:cs="Arial"/>
+        </w:rPr>
+        <w:t xml:space="preserve"> </w:t>
+      </w:r>
+      <w:r>
+        <w:rPr>
+          <w:rFonts w:ascii="Arial" w:hAnsi="Arial" w:cs="Arial"/>
+        </w:rPr>
+        <w:t>and that we each had an equitable standard of living. For the sake of the children we did not want to live far apart from each other.</w:t>
+      </w:r>
+    </w:p>
+    <w:p>
+      <w:pPr>
+        <w:jc w:val="both"/>
+        <w:rPr>
+          <w:rFonts w:ascii="Arial" w:hAnsi="Arial" w:cs="Arial"/>
+        </w:rPr>
+      </w:pPr>
+    </w:p>
+    <w:p>
+      <w:pPr>
+        <w:jc w:val="both"/>
+        <w:rPr>
+          <w:rFonts w:ascii="Arial" w:hAnsi="Arial" w:cs="Arial"/>
+          <w:i/>
+        </w:rPr>
+      </w:pPr>
+      <w:r>
+        <w:rPr>
+          <w:rFonts w:ascii="Arial" w:hAnsi="Arial" w:cs="Arial"/>
+          <w:i/>
+        </w:rPr>
+        <w:t>Make these specific to clients where possible, including any info on how and why they reached these particular proposals</w:t>
+      </w:r>
+    </w:p>
+    <w:p>
+      <w:pPr>
+        <w:jc w:val="both"/>
+        <w:rPr>
+          <w:rFonts w:ascii="Arial" w:hAnsi="Arial" w:cs="Arial"/>
+        </w:rPr>
+      </w:pPr>
+    </w:p>
+    <w:p>
+      <w:pPr>
+        <w:pStyle w:val="BodyText3"/>
+        <w:jc w:val="both"/>
         <w:rPr>
           <w:sz w:val="24"/>
           <w:szCs w:val="24"/>
         </w:rPr>
-        <w:t xml:space="preserve">make a proposal that </w:t>
-      </w:r>
+      </w:pPr>
       <w:r>
         <w:rPr>
           <w:sz w:val="24"/>
           <w:szCs w:val="24"/>
         </w:rPr>
-        <w:t>….</w:t>
+        <w:t xml:space="preserve">We considered a range of options and concluded that, to achieve our aims, it would be necessary to </w:t>
       </w:r>
       <w:r>
         <w:rPr>
           <w:sz w:val="24"/>
           <w:szCs w:val="24"/>
         </w:rPr>
-        <w:t xml:space="preserve"> </w:t>
-      </w:r>
-      <w:r>
-        <w:rPr>
-          <w:i/>
+        <w:t xml:space="preserve">make a proposal that </w:t>
+      </w:r>
+      <w:r>
+        <w:rPr>
           <w:sz w:val="24"/>
           <w:szCs w:val="24"/>
         </w:rPr>
-        <w:t>(eg enabled the children to remain at the same schools etc</w:t>
-      </w:r>
-      <w:r>
-        <w:rPr>
-          <w:i/>
+        <w:t>….</w:t>
+      </w:r>
+      <w:r>
+        <w:rPr>
           <w:sz w:val="24"/>
           <w:szCs w:val="24"/>
         </w:rPr>
-        <w:t xml:space="preserve"> – ie principles, not specific proposals)</w:t>
+        <w:t xml:space="preserve"> </w:t>
+      </w:r>
+      <w:r>
+        <w:rPr>
+          <w:i/>
+          <w:sz w:val="24"/>
+          <w:szCs w:val="24"/>
+        </w:rPr>
+        <w:t>(</w:t>
+      </w:r>
+      <w:proofErr w:type="spellStart"/>
+      <w:r>
+        <w:rPr>
+          <w:i/>
+          <w:sz w:val="24"/>
+          <w:szCs w:val="24"/>
+        </w:rPr>
+        <w:t>eg</w:t>
+      </w:r>
+      <w:proofErr w:type="spellEnd"/>
+      <w:r>
+        <w:rPr>
+          <w:i/>
+          <w:sz w:val="24"/>
+          <w:szCs w:val="24"/>
+        </w:rPr>
+        <w:t xml:space="preserve"> enabled the children to remain at the same schools </w:t>
+      </w:r>
+      <w:proofErr w:type="spellStart"/>
+      <w:r>
+        <w:rPr>
+          <w:i/>
+          <w:sz w:val="24"/>
+          <w:szCs w:val="24"/>
+        </w:rPr>
+        <w:t>etc</w:t>
+      </w:r>
+      <w:proofErr w:type="spellEnd"/>
+      <w:r>
+        <w:rPr>
+          <w:i/>
+          <w:sz w:val="24"/>
+          <w:szCs w:val="24"/>
+        </w:rPr>
+        <w:t xml:space="preserve"> – </w:t>
+      </w:r>
+      <w:proofErr w:type="spellStart"/>
+      <w:r>
+        <w:rPr>
+          <w:i/>
+          <w:sz w:val="24"/>
+          <w:szCs w:val="24"/>
+        </w:rPr>
+        <w:t>ie</w:t>
+      </w:r>
+      <w:proofErr w:type="spellEnd"/>
+      <w:r>
+        <w:rPr>
+          <w:i/>
+          <w:sz w:val="24"/>
+          <w:szCs w:val="24"/>
+        </w:rPr>
+        <w:t xml:space="preserve"> principles, not specific proposals)</w:t>
       </w:r>
     </w:p>
     <w:p>
@@ -2093,7 +2267,23 @@
           <w:rFonts w:ascii="Arial" w:hAnsi="Arial" w:cs="Arial"/>
           <w:b/>
         </w:rPr>
-        <w:t>{principles_guiding_mediations}</w:t>
+        <w:t>{</w:t>
+      </w:r>
+      <w:proofErr w:type="spellStart"/>
+      <w:r>
+        <w:rPr>
+          <w:rFonts w:ascii="Arial" w:hAnsi="Arial" w:cs="Arial"/>
+          <w:b/>
+        </w:rPr>
+        <w:t>principles_guiding_mediations</w:t>
+      </w:r>
+      <w:proofErr w:type="spellEnd"/>
+      <w:r>
+        <w:rPr>
+          <w:rFonts w:ascii="Arial" w:hAnsi="Arial" w:cs="Arial"/>
+          <w:b/>
+        </w:rPr>
+        <w:t>}</w:t>
       </w:r>
     </w:p>
     <w:p>
@@ -2265,7 +2455,25 @@
           <w:b/>
           <w:i/>
         </w:rPr>
-        <w:t>{amicable_separation}</w:t>
+        <w:t>{</w:t>
+      </w:r>
+      <w:proofErr w:type="spellStart"/>
+      <w:r>
+        <w:rPr>
+          <w:rFonts w:ascii="Arial" w:hAnsi="Arial" w:cs="Arial"/>
+          <w:b/>
+          <w:i/>
+        </w:rPr>
+        <w:t>amicable_separation</w:t>
+      </w:r>
+      <w:proofErr w:type="spellEnd"/>
+      <w:r>
+        <w:rPr>
+          <w:rFonts w:ascii="Arial" w:hAnsi="Arial" w:cs="Arial"/>
+          <w:b/>
+          <w:i/>
+        </w:rPr>
+        <w:t>}</w:t>
       </w:r>
       <w:r>
         <w:rPr>
@@ -2292,7 +2500,23 @@
           <w:rFonts w:ascii="Arial" w:hAnsi="Arial" w:cs="Arial"/>
           <w:b/>
         </w:rPr>
-        <w:t>{partner_who_commenced_divorce}</w:t>
+        <w:t>{</w:t>
+      </w:r>
+      <w:proofErr w:type="spellStart"/>
+      <w:r>
+        <w:rPr>
+          <w:rFonts w:ascii="Arial" w:hAnsi="Arial" w:cs="Arial"/>
+          <w:b/>
+        </w:rPr>
+        <w:t>partner_who_commenced_divorce</w:t>
+      </w:r>
+      <w:proofErr w:type="spellEnd"/>
+      <w:r>
+        <w:rPr>
+          <w:rFonts w:ascii="Arial" w:hAnsi="Arial" w:cs="Arial"/>
+          <w:b/>
+        </w:rPr>
+        <w:t>}</w:t>
       </w:r>
       <w:r>
         <w:rPr>
@@ -2311,8 +2535,17 @@
           <w:rFonts w:ascii="Arial" w:hAnsi="Arial" w:cs="Arial"/>
           <w:b/>
         </w:rPr>
-        <w:t>{not_partner_who_commenced_divorce</w:t>
-      </w:r>
+        <w:t>{</w:t>
+      </w:r>
+      <w:proofErr w:type="spellStart"/>
+      <w:r>
+        <w:rPr>
+          <w:rFonts w:ascii="Arial" w:hAnsi="Arial" w:cs="Arial"/>
+          <w:b/>
+        </w:rPr>
+        <w:t>not_partner_who_commenced_divorce</w:t>
+      </w:r>
+      <w:proofErr w:type="spellEnd"/>
       <w:r>
         <w:rPr>
           <w:rFonts w:ascii="Arial" w:hAnsi="Arial" w:cs="Arial"/>
@@ -2337,7 +2570,23 @@
           <w:rFonts w:ascii="Arial" w:hAnsi="Arial" w:cs="Arial"/>
           <w:i/>
         </w:rPr>
-        <w:t xml:space="preserve">, eg </w:t>
+        <w:t xml:space="preserve">, </w:t>
+      </w:r>
+      <w:proofErr w:type="spellStart"/>
+      <w:r>
+        <w:rPr>
+          <w:rFonts w:ascii="Arial" w:hAnsi="Arial" w:cs="Arial"/>
+          <w:i/>
+        </w:rPr>
+        <w:t>eg</w:t>
+      </w:r>
+      <w:proofErr w:type="spellEnd"/>
+      <w:r>
+        <w:rPr>
+          <w:rFonts w:ascii="Arial" w:hAnsi="Arial" w:cs="Arial"/>
+          <w:i/>
+        </w:rPr>
+        <w:t xml:space="preserve"> </w:t>
       </w:r>
       <w:r>
         <w:rPr>
@@ -2368,7 +2617,23 @@
           <w:rFonts w:ascii="Arial" w:hAnsi="Arial" w:cs="Arial"/>
           <w:b/>
         </w:rPr>
-        <w:t>{court_fees_responsibility}</w:t>
+        <w:t>{</w:t>
+      </w:r>
+      <w:proofErr w:type="spellStart"/>
+      <w:r>
+        <w:rPr>
+          <w:rFonts w:ascii="Arial" w:hAnsi="Arial" w:cs="Arial"/>
+          <w:b/>
+        </w:rPr>
+        <w:t>court_fees_responsibility</w:t>
+      </w:r>
+      <w:proofErr w:type="spellEnd"/>
+      <w:r>
+        <w:rPr>
+          <w:rFonts w:ascii="Arial" w:hAnsi="Arial" w:cs="Arial"/>
+          <w:b/>
+        </w:rPr>
+        <w:t>}</w:t>
       </w:r>
     </w:p>
     <w:p>
@@ -2722,7 +2987,23 @@
           <w:b/>
         </w:rPr>
         <w:lastRenderedPageBreak/>
-        <w:t>{children_living_arrangements}</w:t>
+        <w:t>{</w:t>
+      </w:r>
+      <w:proofErr w:type="spellStart"/>
+      <w:r>
+        <w:rPr>
+          <w:rFonts w:cs="Arial"/>
+          <w:b/>
+        </w:rPr>
+        <w:t>children_living_arrangements</w:t>
+      </w:r>
+      <w:proofErr w:type="spellEnd"/>
+      <w:r>
+        <w:rPr>
+          <w:rFonts w:cs="Arial"/>
+          <w:b/>
+        </w:rPr>
+        <w:t>}</w:t>
       </w:r>
     </w:p>
     <w:p>
@@ -3023,7 +3304,14 @@
         <w:rPr>
           <w:rFonts w:ascii="Arial" w:hAnsi="Arial" w:cs="Arial"/>
         </w:rPr>
-        <w:t>……….</w:t>
+        <w:t>……</w:t>
+      </w:r>
+      <w:proofErr w:type="gramStart"/>
+      <w:r>
+        <w:rPr>
+          <w:rFonts w:ascii="Arial" w:hAnsi="Arial" w:cs="Arial"/>
+        </w:rPr>
+        <w:t>….</w:t>
       </w:r>
       <w:r>
         <w:rPr>
@@ -3031,6 +3319,7 @@
         </w:rPr>
         <w:t>.</w:t>
       </w:r>
+      <w:proofErr w:type="gramEnd"/>
       <w:r>
         <w:rPr>
           <w:rFonts w:ascii="Arial" w:hAnsi="Arial" w:cs="Arial"/>
@@ -3379,7 +3668,23 @@
           <w:rFonts w:ascii="Arial" w:hAnsi="Arial" w:cs="Arial"/>
           <w:i/>
         </w:rPr>
-        <w:t xml:space="preserve">(eg </w:t>
+        <w:t>(</w:t>
+      </w:r>
+      <w:proofErr w:type="spellStart"/>
+      <w:r>
+        <w:rPr>
+          <w:rFonts w:ascii="Arial" w:hAnsi="Arial" w:cs="Arial"/>
+          <w:i/>
+        </w:rPr>
+        <w:t>eg</w:t>
+      </w:r>
+      <w:proofErr w:type="spellEnd"/>
+      <w:r>
+        <w:rPr>
+          <w:rFonts w:ascii="Arial" w:hAnsi="Arial" w:cs="Arial"/>
+          <w:i/>
+        </w:rPr>
+        <w:t xml:space="preserve"> </w:t>
       </w:r>
       <w:r>
         <w:rPr>
@@ -3388,6 +3693,7 @@
         </w:rPr>
         <w:t xml:space="preserve">we both prefer a clean break and </w:t>
       </w:r>
+      <w:proofErr w:type="spellStart"/>
       <w:r>
         <w:rPr>
           <w:rFonts w:ascii="Arial" w:hAnsi="Arial" w:cs="Arial"/>
@@ -3395,6 +3701,7 @@
         </w:rPr>
         <w:t>xxxx</w:t>
       </w:r>
+      <w:proofErr w:type="spellEnd"/>
       <w:r>
         <w:rPr>
           <w:rFonts w:ascii="Arial" w:hAnsi="Arial" w:cs="Arial"/>
@@ -3917,7 +4224,23 @@
           <w:rFonts w:ascii="Arial" w:hAnsi="Arial" w:cs="Arial"/>
           <w:i/>
         </w:rPr>
-        <w:t>Details of proposal – house to be sold or retained? If sold, how are proceeds to be divided? If retained, is ownership to be transferred? What happens re mortgage – who’ll pay what? Is there to be a Charge – if so, how much and when realised? eg…</w:t>
+        <w:t xml:space="preserve">Details of proposal – house to be sold or retained? If sold, how are proceeds to be divided? If retained, is ownership to be transferred? What happens re mortgage – who’ll pay what? Is there to be a Charge – if so, how much and when realised? </w:t>
+      </w:r>
+      <w:proofErr w:type="spellStart"/>
+      <w:r>
+        <w:rPr>
+          <w:rFonts w:ascii="Arial" w:hAnsi="Arial" w:cs="Arial"/>
+          <w:i/>
+        </w:rPr>
+        <w:t>eg</w:t>
+      </w:r>
+      <w:proofErr w:type="spellEnd"/>
+      <w:r>
+        <w:rPr>
+          <w:rFonts w:ascii="Arial" w:hAnsi="Arial" w:cs="Arial"/>
+          <w:i/>
+        </w:rPr>
+        <w:t>…</w:t>
       </w:r>
     </w:p>
     <w:p>
@@ -3947,8 +4270,16 @@
         <w:rPr>
           <w:rFonts w:ascii="Arial" w:hAnsi="Arial" w:cs="Arial"/>
         </w:rPr>
-        <w:t>this we will discharge our total liabilities of £…………, leaving a balance for division of £……………..</w:t>
-      </w:r>
+        <w:t>this we will discharge our total liabilities of £…………, leaving a balance for division of £…………</w:t>
+      </w:r>
+      <w:proofErr w:type="gramStart"/>
+      <w:r>
+        <w:rPr>
+          <w:rFonts w:ascii="Arial" w:hAnsi="Arial" w:cs="Arial"/>
+        </w:rPr>
+        <w:t>…..</w:t>
+      </w:r>
+      <w:proofErr w:type="gramEnd"/>
     </w:p>
     <w:p>
       <w:pPr>
@@ -3993,8 +4324,16 @@
         <w:rPr>
           <w:rFonts w:ascii="Arial" w:hAnsi="Arial" w:cs="Arial"/>
         </w:rPr>
-        <w:t>………..</w:t>
-      </w:r>
+        <w:t>……</w:t>
+      </w:r>
+      <w:proofErr w:type="gramStart"/>
+      <w:r>
+        <w:rPr>
+          <w:rFonts w:ascii="Arial" w:hAnsi="Arial" w:cs="Arial"/>
+        </w:rPr>
+        <w:t>…..</w:t>
+      </w:r>
+      <w:proofErr w:type="gramEnd"/>
       <w:r>
         <w:rPr>
           <w:rFonts w:ascii="Arial" w:hAnsi="Arial" w:cs="Arial"/>
@@ -4065,30 +4404,54 @@
           <w:rFonts w:ascii="Arial" w:hAnsi="Arial" w:cs="Arial"/>
           <w:i/>
         </w:rPr>
-        <w:t xml:space="preserve"> eg… </w:t>
-      </w:r>
-    </w:p>
-    <w:p>
-      <w:pPr>
-        <w:jc w:val="both"/>
-        <w:rPr>
-          <w:rFonts w:ascii="Arial" w:hAnsi="Arial" w:cs="Arial"/>
-          <w:i/>
-        </w:rPr>
-      </w:pPr>
-    </w:p>
-    <w:p>
-      <w:pPr>
-        <w:jc w:val="both"/>
-        <w:rPr>
-          <w:rFonts w:ascii="Arial" w:hAnsi="Arial" w:cs="Arial"/>
-        </w:rPr>
-      </w:pPr>
-      <w:r>
-        <w:rPr>
-          <w:rFonts w:ascii="Arial" w:hAnsi="Arial" w:cs="Arial"/>
-        </w:rPr>
-        <w:t xml:space="preserve">Eg </w:t>
+        <w:t xml:space="preserve"> </w:t>
+      </w:r>
+      <w:proofErr w:type="spellStart"/>
+      <w:r>
+        <w:rPr>
+          <w:rFonts w:ascii="Arial" w:hAnsi="Arial" w:cs="Arial"/>
+          <w:i/>
+        </w:rPr>
+        <w:t>eg</w:t>
+      </w:r>
+      <w:proofErr w:type="spellEnd"/>
+      <w:r>
+        <w:rPr>
+          <w:rFonts w:ascii="Arial" w:hAnsi="Arial" w:cs="Arial"/>
+          <w:i/>
+        </w:rPr>
+        <w:t xml:space="preserve">… </w:t>
+      </w:r>
+    </w:p>
+    <w:p>
+      <w:pPr>
+        <w:jc w:val="both"/>
+        <w:rPr>
+          <w:rFonts w:ascii="Arial" w:hAnsi="Arial" w:cs="Arial"/>
+          <w:i/>
+        </w:rPr>
+      </w:pPr>
+    </w:p>
+    <w:p>
+      <w:pPr>
+        <w:jc w:val="both"/>
+        <w:rPr>
+          <w:rFonts w:ascii="Arial" w:hAnsi="Arial" w:cs="Arial"/>
+        </w:rPr>
+      </w:pPr>
+      <w:proofErr w:type="spellStart"/>
+      <w:r>
+        <w:rPr>
+          <w:rFonts w:ascii="Arial" w:hAnsi="Arial" w:cs="Arial"/>
+        </w:rPr>
+        <w:t>Eg</w:t>
+      </w:r>
+      <w:proofErr w:type="spellEnd"/>
+      <w:r>
+        <w:rPr>
+          <w:rFonts w:ascii="Arial" w:hAnsi="Arial" w:cs="Arial"/>
+        </w:rPr>
+        <w:t xml:space="preserve"> </w:t>
       </w:r>
       <w:r>
         <w:rPr>
@@ -4100,8 +4463,16 @@
         <w:rPr>
           <w:rFonts w:ascii="Arial" w:hAnsi="Arial" w:cs="Arial"/>
         </w:rPr>
-        <w:t>…………..</w:t>
-      </w:r>
+        <w:t>………</w:t>
+      </w:r>
+      <w:proofErr w:type="gramStart"/>
+      <w:r>
+        <w:rPr>
+          <w:rFonts w:ascii="Arial" w:hAnsi="Arial" w:cs="Arial"/>
+        </w:rPr>
+        <w:t>…..</w:t>
+      </w:r>
+      <w:proofErr w:type="gramEnd"/>
       <w:r>
         <w:rPr>
           <w:rFonts w:ascii="Arial" w:hAnsi="Arial" w:cs="Arial"/>
@@ -4112,13 +4483,27 @@
         <w:rPr>
           <w:rFonts w:ascii="Arial" w:hAnsi="Arial" w:cs="Arial"/>
         </w:rPr>
-        <w:t>…………….</w:t>
-      </w:r>
-      <w:r>
-        <w:rPr>
-          <w:rFonts w:ascii="Arial" w:hAnsi="Arial" w:cs="Arial"/>
-        </w:rPr>
-        <w:t>.  It also recognises the difference in our earning capacities and the need to discharge our respective liabilities in order to start again.</w:t>
+        <w:t>…………</w:t>
+      </w:r>
+      <w:proofErr w:type="gramStart"/>
+      <w:r>
+        <w:rPr>
+          <w:rFonts w:ascii="Arial" w:hAnsi="Arial" w:cs="Arial"/>
+        </w:rPr>
+        <w:t>….</w:t>
+      </w:r>
+      <w:r>
+        <w:rPr>
+          <w:rFonts w:ascii="Arial" w:hAnsi="Arial" w:cs="Arial"/>
+        </w:rPr>
+        <w:t>.</w:t>
+      </w:r>
+      <w:proofErr w:type="gramEnd"/>
+      <w:r>
+        <w:rPr>
+          <w:rFonts w:ascii="Arial" w:hAnsi="Arial" w:cs="Arial"/>
+        </w:rPr>
+        <w:t xml:space="preserve">  It also recognises the difference in our earning capacities and the need to discharge our respective liabilities in order to start again.</w:t>
       </w:r>
     </w:p>
     <w:p>
@@ -4145,7 +4530,25 @@
           <w:b w:val="0"/>
           <w:i/>
         </w:rPr>
-        <w:t>State where each client is to live and confirm feasibility of plans has been checked (e.g. if a transfer of the family home from joint to one person’s sole name is proposed, will the building society agree to release the transferor from the mortgage?) eg…</w:t>
+        <w:t xml:space="preserve">State where each client is to live and confirm feasibility of plans has been checked (e.g. if a transfer of the family home from joint to one person’s sole name is proposed, will the building society agree to release the transferor from the mortgage?) </w:t>
+      </w:r>
+      <w:proofErr w:type="spellStart"/>
+      <w:r>
+        <w:rPr>
+          <w:rFonts w:ascii="Arial" w:hAnsi="Arial" w:cs="Arial"/>
+          <w:b w:val="0"/>
+          <w:i/>
+        </w:rPr>
+        <w:t>eg</w:t>
+      </w:r>
+      <w:proofErr w:type="spellEnd"/>
+      <w:r>
+        <w:rPr>
+          <w:rFonts w:ascii="Arial" w:hAnsi="Arial" w:cs="Arial"/>
+          <w:b w:val="0"/>
+          <w:i/>
+        </w:rPr>
+        <w:t>…</w:t>
       </w:r>
     </w:p>
     <w:p>
@@ -4208,7 +4611,14 @@
         <w:rPr>
           <w:rFonts w:ascii="Arial" w:hAnsi="Arial" w:cs="Arial"/>
         </w:rPr>
-        <w:t>……………………….</w:t>
+        <w:t>……………………</w:t>
+      </w:r>
+      <w:proofErr w:type="gramStart"/>
+      <w:r>
+        <w:rPr>
+          <w:rFonts w:ascii="Arial" w:hAnsi="Arial" w:cs="Arial"/>
+        </w:rPr>
+        <w:t>….</w:t>
       </w:r>
       <w:r>
         <w:rPr>
@@ -4216,6 +4626,7 @@
         </w:rPr>
         <w:t>.</w:t>
       </w:r>
+      <w:proofErr w:type="gramEnd"/>
     </w:p>
     <w:p>
       <w:pPr>
@@ -4266,6 +4677,7 @@
           <w:i/>
         </w:rPr>
       </w:pPr>
+      <w:proofErr w:type="gramStart"/>
       <w:r>
         <w:rPr>
           <w:rFonts w:ascii="Arial" w:hAnsi="Arial" w:cs="Arial"/>
@@ -4273,6 +4685,7 @@
         </w:rPr>
         <w:t>Note :</w:t>
       </w:r>
+      <w:proofErr w:type="gramEnd"/>
       <w:r>
         <w:rPr>
           <w:rFonts w:ascii="Arial" w:hAnsi="Arial" w:cs="Arial"/>
@@ -4342,8 +4755,17 @@
           <w:rFonts w:ascii="Arial" w:hAnsi="Arial" w:cs="Arial"/>
           <w:i/>
         </w:rPr>
-        <w:t>Cars etc</w:t>
-      </w:r>
+        <w:t xml:space="preserve">Cars </w:t>
+      </w:r>
+      <w:proofErr w:type="spellStart"/>
+      <w:r>
+        <w:rPr>
+          <w:rFonts w:ascii="Arial" w:hAnsi="Arial" w:cs="Arial"/>
+          <w:i/>
+        </w:rPr>
+        <w:t>etc</w:t>
+      </w:r>
+      <w:proofErr w:type="spellEnd"/>
     </w:p>
     <w:p>
       <w:pPr>
@@ -4580,8 +5002,30 @@
         <w:rPr>
           <w:rFonts w:ascii="Arial" w:hAnsi="Arial" w:cs="Arial"/>
         </w:rPr>
-        <w:t>………….. has ……….. pension with a total Cash Equivalent Transfer Value of £……..</w:t>
-      </w:r>
+        <w:t>………….. has ……</w:t>
+      </w:r>
+      <w:proofErr w:type="gramStart"/>
+      <w:r>
+        <w:rPr>
+          <w:rFonts w:ascii="Arial" w:hAnsi="Arial" w:cs="Arial"/>
+        </w:rPr>
+        <w:t>…..</w:t>
+      </w:r>
+      <w:proofErr w:type="gramEnd"/>
+      <w:r>
+        <w:rPr>
+          <w:rFonts w:ascii="Arial" w:hAnsi="Arial" w:cs="Arial"/>
+        </w:rPr>
+        <w:t xml:space="preserve"> pension with a total Cash Equivalent Transfer Value of £…</w:t>
+      </w:r>
+      <w:proofErr w:type="gramStart"/>
+      <w:r>
+        <w:rPr>
+          <w:rFonts w:ascii="Arial" w:hAnsi="Arial" w:cs="Arial"/>
+        </w:rPr>
+        <w:t>…..</w:t>
+      </w:r>
+      <w:proofErr w:type="gramEnd"/>
       <w:r>
         <w:rPr>
           <w:rFonts w:ascii="Arial" w:hAnsi="Arial" w:cs="Arial"/>
@@ -4626,7 +5070,35 @@
         <w:rPr>
           <w:rFonts w:ascii="Arial" w:hAnsi="Arial" w:cs="Arial"/>
         </w:rPr>
-        <w:t xml:space="preserve">…………. will retain the sole benefit of ………….. his pension and ………….. will retain her pension. </w:t>
+        <w:t>…………. will retain the sole benefit of ………</w:t>
+      </w:r>
+      <w:proofErr w:type="gramStart"/>
+      <w:r>
+        <w:rPr>
+          <w:rFonts w:ascii="Arial" w:hAnsi="Arial" w:cs="Arial"/>
+        </w:rPr>
+        <w:t>…..</w:t>
+      </w:r>
+      <w:proofErr w:type="gramEnd"/>
+      <w:r>
+        <w:rPr>
+          <w:rFonts w:ascii="Arial" w:hAnsi="Arial" w:cs="Arial"/>
+        </w:rPr>
+        <w:t xml:space="preserve"> his pension and ………</w:t>
+      </w:r>
+      <w:proofErr w:type="gramStart"/>
+      <w:r>
+        <w:rPr>
+          <w:rFonts w:ascii="Arial" w:hAnsi="Arial" w:cs="Arial"/>
+        </w:rPr>
+        <w:t>…..</w:t>
+      </w:r>
+      <w:proofErr w:type="gramEnd"/>
+      <w:r>
+        <w:rPr>
+          <w:rFonts w:ascii="Arial" w:hAnsi="Arial" w:cs="Arial"/>
+        </w:rPr>
+        <w:t xml:space="preserve"> will retain her pension. </w:t>
       </w:r>
     </w:p>
     <w:p>
@@ -4863,8 +5335,16 @@
         <w:rPr>
           <w:rFonts w:ascii="Arial" w:hAnsi="Arial" w:cs="Arial"/>
         </w:rPr>
-        <w:t>………..</w:t>
-      </w:r>
+        <w:t>……</w:t>
+      </w:r>
+      <w:proofErr w:type="gramStart"/>
+      <w:r>
+        <w:rPr>
+          <w:rFonts w:ascii="Arial" w:hAnsi="Arial" w:cs="Arial"/>
+        </w:rPr>
+        <w:t>…..</w:t>
+      </w:r>
+      <w:proofErr w:type="gramEnd"/>
       <w:r>
         <w:rPr>
           <w:rFonts w:ascii="Arial" w:hAnsi="Arial" w:cs="Arial"/>
@@ -4875,8 +5355,16 @@
         <w:rPr>
           <w:rFonts w:ascii="Arial" w:hAnsi="Arial" w:cs="Arial"/>
         </w:rPr>
-        <w:t>……..</w:t>
-      </w:r>
+        <w:t>…</w:t>
+      </w:r>
+      <w:proofErr w:type="gramStart"/>
+      <w:r>
+        <w:rPr>
+          <w:rFonts w:ascii="Arial" w:hAnsi="Arial" w:cs="Arial"/>
+        </w:rPr>
+        <w:t>…..</w:t>
+      </w:r>
+      <w:proofErr w:type="gramEnd"/>
       <w:r>
         <w:rPr>
           <w:rFonts w:ascii="Arial" w:hAnsi="Arial" w:cs="Arial"/>
@@ -4893,7 +5381,21 @@
         <w:rPr>
           <w:rFonts w:ascii="Arial" w:hAnsi="Arial" w:cs="Arial"/>
         </w:rPr>
-        <w:t xml:space="preserve">  OR  This issue will be dealt with between us by agreement.</w:t>
+        <w:t xml:space="preserve">  </w:t>
+      </w:r>
+      <w:proofErr w:type="gramStart"/>
+      <w:r>
+        <w:rPr>
+          <w:rFonts w:ascii="Arial" w:hAnsi="Arial" w:cs="Arial"/>
+        </w:rPr>
+        <w:t>OR  This</w:t>
+      </w:r>
+      <w:proofErr w:type="gramEnd"/>
+      <w:r>
+        <w:rPr>
+          <w:rFonts w:ascii="Arial" w:hAnsi="Arial" w:cs="Arial"/>
+        </w:rPr>
+        <w:t xml:space="preserve"> issue will be dealt with between us by agreement.</w:t>
       </w:r>
     </w:p>
     <w:p>
@@ -5216,7 +5718,35 @@
         <w:rPr>
           <w:rFonts w:ascii="Arial" w:hAnsi="Arial" w:cs="Arial"/>
         </w:rPr>
-        <w:t xml:space="preserve"> of £………….. after he has paid child support of £………… and maintenance for ………… of £………….. </w:t>
+        <w:t xml:space="preserve"> of £………</w:t>
+      </w:r>
+      <w:proofErr w:type="gramStart"/>
+      <w:r>
+        <w:rPr>
+          <w:rFonts w:ascii="Arial" w:hAnsi="Arial" w:cs="Arial"/>
+        </w:rPr>
+        <w:t>…..</w:t>
+      </w:r>
+      <w:proofErr w:type="gramEnd"/>
+      <w:r>
+        <w:rPr>
+          <w:rFonts w:ascii="Arial" w:hAnsi="Arial" w:cs="Arial"/>
+        </w:rPr>
+        <w:t xml:space="preserve"> after he has paid child support of £………… and maintenance for ………… of £………</w:t>
+      </w:r>
+      <w:proofErr w:type="gramStart"/>
+      <w:r>
+        <w:rPr>
+          <w:rFonts w:ascii="Arial" w:hAnsi="Arial" w:cs="Arial"/>
+        </w:rPr>
+        <w:t>…..</w:t>
+      </w:r>
+      <w:proofErr w:type="gramEnd"/>
+      <w:r>
+        <w:rPr>
+          <w:rFonts w:ascii="Arial" w:hAnsi="Arial" w:cs="Arial"/>
+        </w:rPr>
+        <w:t xml:space="preserve"> </w:t>
       </w:r>
     </w:p>
     <w:p>
@@ -6423,7 +6953,25 @@
           <w:i/>
           <w:iCs/>
         </w:rPr>
-        <w:t xml:space="preserve">Consider if relevant whose legal adviser will prepare a consent order/separation agreement/transfer or property and how the costs and disbursements will be met. eg </w:t>
+        <w:t xml:space="preserve">Consider if relevant whose legal adviser will prepare a consent order/separation agreement/transfer or property and how the costs and disbursements will be met. </w:t>
+      </w:r>
+      <w:proofErr w:type="spellStart"/>
+      <w:r>
+        <w:rPr>
+          <w:rFonts w:ascii="Arial" w:hAnsi="Arial" w:cs="Arial"/>
+          <w:i/>
+          <w:iCs/>
+        </w:rPr>
+        <w:t>eg</w:t>
+      </w:r>
+      <w:proofErr w:type="spellEnd"/>
+      <w:r>
+        <w:rPr>
+          <w:rFonts w:ascii="Arial" w:hAnsi="Arial" w:cs="Arial"/>
+          <w:i/>
+          <w:iCs/>
+        </w:rPr>
+        <w:t xml:space="preserve"> </w:t>
       </w:r>
     </w:p>
     <w:p>
@@ -6601,7 +7149,23 @@
           <w:rFonts w:cs="Arial"/>
           <w:i/>
         </w:rPr>
-        <w:t xml:space="preserve"> ie not for a pension with 20 years’ contributions. E</w:t>
+        <w:t xml:space="preserve"> </w:t>
+      </w:r>
+      <w:proofErr w:type="spellStart"/>
+      <w:r>
+        <w:rPr>
+          <w:rFonts w:cs="Arial"/>
+          <w:i/>
+        </w:rPr>
+        <w:t>ie</w:t>
+      </w:r>
+      <w:proofErr w:type="spellEnd"/>
+      <w:r>
+        <w:rPr>
+          <w:rFonts w:cs="Arial"/>
+          <w:i/>
+        </w:rPr>
+        <w:t xml:space="preserve"> not for a pension with 20 years’ contributions. E</w:t>
       </w:r>
       <w:r>
         <w:rPr>
@@ -6744,7 +7308,23 @@
                 <w:rFonts w:ascii="Arial" w:hAnsi="Arial" w:cs="Arial"/>
                 <w:b/>
               </w:rPr>
-              <w:t>{first_name_a}</w:t>
+              <w:t>{</w:t>
+            </w:r>
+            <w:proofErr w:type="spellStart"/>
+            <w:r>
+              <w:rPr>
+                <w:rFonts w:ascii="Arial" w:hAnsi="Arial" w:cs="Arial"/>
+                <w:b/>
+              </w:rPr>
+              <w:t>first_name_a</w:t>
+            </w:r>
+            <w:proofErr w:type="spellEnd"/>
+            <w:r>
+              <w:rPr>
+                <w:rFonts w:ascii="Arial" w:hAnsi="Arial" w:cs="Arial"/>
+                <w:b/>
+              </w:rPr>
+              <w:t>}</w:t>
             </w:r>
             <w:r>
               <w:rPr>
@@ -6777,7 +7357,23 @@
                 <w:rFonts w:ascii="Arial" w:hAnsi="Arial" w:cs="Arial"/>
                 <w:b/>
               </w:rPr>
-              <w:t>{first_name_b}</w:t>
+              <w:t>{</w:t>
+            </w:r>
+            <w:proofErr w:type="spellStart"/>
+            <w:r>
+              <w:rPr>
+                <w:rFonts w:ascii="Arial" w:hAnsi="Arial" w:cs="Arial"/>
+                <w:b/>
+              </w:rPr>
+              <w:t>first_name_b</w:t>
+            </w:r>
+            <w:proofErr w:type="spellEnd"/>
+            <w:r>
+              <w:rPr>
+                <w:rFonts w:ascii="Arial" w:hAnsi="Arial" w:cs="Arial"/>
+                <w:b/>
+              </w:rPr>
+              <w:t>}</w:t>
             </w:r>
             <w:r>
               <w:rPr>
@@ -7145,6 +7741,7 @@
               </w:rPr>
               <w:t>{</w:t>
             </w:r>
+            <w:proofErr w:type="spellStart"/>
             <w:r>
               <w:rPr>
                 <w:rFonts w:ascii="Arial" w:hAnsi="Arial" w:cs="Arial"/>
@@ -7152,6 +7749,7 @@
               </w:rPr>
               <w:t>liabilities_b</w:t>
             </w:r>
+            <w:proofErr w:type="spellEnd"/>
             <w:r>
               <w:rPr>
                 <w:rFonts w:ascii="Arial" w:hAnsi="Arial" w:cs="Arial"/>
@@ -7357,97 +7955,131 @@
           <w:sz w:val="24"/>
           <w:szCs w:val="24"/>
         </w:rPr>
-        <w:t xml:space="preserve">………….. - ……% and </w:t>
-      </w:r>
+        <w:t>………</w:t>
+      </w:r>
+      <w:proofErr w:type="gramStart"/>
       <w:r>
         <w:rPr>
           <w:sz w:val="24"/>
           <w:szCs w:val="24"/>
         </w:rPr>
-        <w:t>……..</w:t>
-      </w:r>
+        <w:t>…..</w:t>
+      </w:r>
+      <w:proofErr w:type="gramEnd"/>
       <w:r>
         <w:rPr>
           <w:sz w:val="24"/>
           <w:szCs w:val="24"/>
         </w:rPr>
-        <w:t xml:space="preserve"> - ……….%</w:t>
+        <w:t xml:space="preserve"> - ……% and </w:t>
       </w:r>
       <w:r>
         <w:rPr>
           <w:sz w:val="24"/>
           <w:szCs w:val="24"/>
         </w:rPr>
-        <w:t xml:space="preserve"> of the current net disposable assets in favour of </w:t>
-      </w:r>
+        <w:t>…</w:t>
+      </w:r>
+      <w:proofErr w:type="gramStart"/>
       <w:r>
         <w:rPr>
           <w:sz w:val="24"/>
           <w:szCs w:val="24"/>
         </w:rPr>
-        <w:t>………….</w:t>
-      </w:r>
+        <w:t>…..</w:t>
+      </w:r>
+      <w:proofErr w:type="gramEnd"/>
       <w:r>
         <w:rPr>
           <w:sz w:val="24"/>
           <w:szCs w:val="24"/>
         </w:rPr>
-        <w:t xml:space="preserve">. </w:t>
-      </w:r>
-    </w:p>
-    <w:p>
-      <w:pPr>
-        <w:pStyle w:val="BodyText3"/>
-        <w:jc w:val="both"/>
+        <w:t xml:space="preserve"> - ……</w:t>
+      </w:r>
+      <w:proofErr w:type="gramStart"/>
+      <w:r>
         <w:rPr>
           <w:sz w:val="24"/>
           <w:szCs w:val="24"/>
         </w:rPr>
-      </w:pPr>
+        <w:t>….%</w:t>
+      </w:r>
+      <w:proofErr w:type="gramEnd"/>
       <w:r>
         <w:rPr>
           <w:sz w:val="24"/>
           <w:szCs w:val="24"/>
         </w:rPr>
-        <w:t>Distribution of pensions</w:t>
+        <w:t xml:space="preserve"> of the current net disposable assets in favour of </w:t>
       </w:r>
       <w:r>
         <w:rPr>
           <w:sz w:val="24"/>
           <w:szCs w:val="24"/>
         </w:rPr>
-        <w:t xml:space="preserve"> is </w:t>
+        <w:t>………….</w:t>
       </w:r>
       <w:r>
         <w:rPr>
           <w:sz w:val="24"/>
           <w:szCs w:val="24"/>
         </w:rPr>
-        <w:t>………… - ………</w:t>
-      </w:r>
-      <w:r>
+        <w:t xml:space="preserve">. </w:t>
+      </w:r>
+    </w:p>
+    <w:p>
+      <w:pPr>
+        <w:pStyle w:val="BodyText3"/>
+        <w:jc w:val="both"/>
         <w:rPr>
           <w:sz w:val="24"/>
           <w:szCs w:val="24"/>
         </w:rPr>
-        <w:t xml:space="preserve">% </w:t>
-      </w:r>
+      </w:pPr>
       <w:r>
         <w:rPr>
           <w:sz w:val="24"/>
           <w:szCs w:val="24"/>
         </w:rPr>
-        <w:t>and ………… - ………%.</w:t>
-      </w:r>
-    </w:p>
-    <w:p>
-      <w:pPr>
-        <w:pStyle w:val="BodyText3"/>
-        <w:jc w:val="both"/>
+        <w:t>Distribution of pensions</w:t>
+      </w:r>
+      <w:r>
         <w:rPr>
           <w:sz w:val="24"/>
           <w:szCs w:val="24"/>
         </w:rPr>
+        <w:t xml:space="preserve"> is </w:t>
+      </w:r>
+      <w:r>
+        <w:rPr>
+          <w:sz w:val="24"/>
+          <w:szCs w:val="24"/>
+        </w:rPr>
+        <w:t>………… - ………</w:t>
+      </w:r>
+      <w:r>
+        <w:rPr>
+          <w:sz w:val="24"/>
+          <w:szCs w:val="24"/>
+        </w:rPr>
+        <w:t xml:space="preserve">% </w:t>
+      </w:r>
+      <w:r>
+        <w:rPr>
+          <w:sz w:val="24"/>
+          <w:szCs w:val="24"/>
+        </w:rPr>
+        <w:t>and ………… - ………%.</w:t>
+      </w:r>
+    </w:p>
+    <w:p>
+      <w:pPr>
+        <w:pStyle w:val="BodyText3"/>
+        <w:jc w:val="both"/>
+        <w:rPr>
+          <w:sz w:val="24"/>
+          <w:szCs w:val="24"/>
+        </w:rPr>
       </w:pPr>
     </w:p>
     <w:p>
@@ -7487,7 +8119,21 @@
         <w:rPr>
           <w:rFonts w:ascii="Arial" w:hAnsi="Arial" w:cs="Arial"/>
         </w:rPr>
-        <w:t xml:space="preserve">………….. at </w:t>
+        <w:t>………</w:t>
+      </w:r>
+      <w:proofErr w:type="gramStart"/>
+      <w:r>
+        <w:rPr>
+          <w:rFonts w:ascii="Arial" w:hAnsi="Arial" w:cs="Arial"/>
+        </w:rPr>
+        <w:t>…..</w:t>
+      </w:r>
+      <w:proofErr w:type="gramEnd"/>
+      <w:r>
+        <w:rPr>
+          <w:rFonts w:ascii="Arial" w:hAnsi="Arial" w:cs="Arial"/>
+        </w:rPr>
+        <w:t xml:space="preserve"> at </w:t>
       </w:r>
       <w:r>
         <w:rPr>
@@ -8169,7 +8815,25 @@
         <w:sz w:val="20"/>
         <w:szCs w:val="20"/>
       </w:rPr>
-      <w:t>{footer_date}</w:t>
+      <w:t>{</w:t>
+    </w:r>
+    <w:proofErr w:type="spellStart"/>
+    <w:r>
+      <w:rPr>
+        <w:color w:val="AEAAAA" w:themeColor="background2" w:themeShade="BF"/>
+        <w:sz w:val="20"/>
+        <w:szCs w:val="20"/>
+      </w:rPr>
+      <w:t>footer_date</w:t>
+    </w:r>
+    <w:proofErr w:type="spellEnd"/>
+    <w:r>
+      <w:rPr>
+        <w:color w:val="AEAAAA" w:themeColor="background2" w:themeShade="BF"/>
+        <w:sz w:val="20"/>
+        <w:szCs w:val="20"/>
+      </w:rPr>
+      <w:t>}</w:t>
     </w:r>
     <w:r>
       <w:rPr>
@@ -8185,7 +8849,25 @@
         <w:sz w:val="20"/>
         <w:szCs w:val="20"/>
       </w:rPr>
-      <w:t xml:space="preserve"> {footer_info}</w:t>
+      <w:t xml:space="preserve"> {</w:t>
+    </w:r>
+    <w:proofErr w:type="spellStart"/>
+    <w:r>
+      <w:rPr>
+        <w:color w:val="AEAAAA" w:themeColor="background2" w:themeShade="BF"/>
+        <w:sz w:val="20"/>
+        <w:szCs w:val="20"/>
+      </w:rPr>
+      <w:t>footer_info</w:t>
+    </w:r>
+    <w:proofErr w:type="spellEnd"/>
+    <w:r>
+      <w:rPr>
+        <w:color w:val="AEAAAA" w:themeColor="background2" w:themeShade="BF"/>
+        <w:sz w:val="20"/>
+        <w:szCs w:val="20"/>
+      </w:rPr>
+      <w:t>}</w:t>
     </w:r>
   </w:p>
   <w:p>
@@ -8277,7 +8959,25 @@
         <w:sz w:val="20"/>
         <w:szCs w:val="20"/>
       </w:rPr>
-      <w:t>{footer_date}</w:t>
+      <w:t>{</w:t>
+    </w:r>
+    <w:proofErr w:type="spellStart"/>
+    <w:r>
+      <w:rPr>
+        <w:color w:val="AEAAAA" w:themeColor="background2" w:themeShade="BF"/>
+        <w:sz w:val="20"/>
+        <w:szCs w:val="20"/>
+      </w:rPr>
+      <w:t>footer_date</w:t>
+    </w:r>
+    <w:proofErr w:type="spellEnd"/>
+    <w:r>
+      <w:rPr>
+        <w:color w:val="AEAAAA" w:themeColor="background2" w:themeShade="BF"/>
+        <w:sz w:val="20"/>
+        <w:szCs w:val="20"/>
+      </w:rPr>
+      <w:t>}</w:t>
     </w:r>
     <w:r>
       <w:rPr>
@@ -8286,7 +8986,25 @@
         <w:szCs w:val="20"/>
       </w:rPr>
       <w:tab/>
-      <w:t>{footer_info}</w:t>
+      <w:t>{</w:t>
+    </w:r>
+    <w:proofErr w:type="spellStart"/>
+    <w:r>
+      <w:rPr>
+        <w:color w:val="AEAAAA" w:themeColor="background2" w:themeShade="BF"/>
+        <w:sz w:val="20"/>
+        <w:szCs w:val="20"/>
+      </w:rPr>
+      <w:t>footer_info</w:t>
+    </w:r>
+    <w:proofErr w:type="spellEnd"/>
+    <w:r>
+      <w:rPr>
+        <w:color w:val="AEAAAA" w:themeColor="background2" w:themeShade="BF"/>
+        <w:sz w:val="20"/>
+        <w:szCs w:val="20"/>
+      </w:rPr>
+      <w:t>}</w:t>
     </w:r>
   </w:p>
   <w:p>
@@ -8374,7 +9092,7 @@
   <w:abstractNum w:abstractNumId="0">
     <w:nsid w:val="FFFFFF1D"/>
     <w:multiLevelType w:val="multilevel"/>
-    <w:tmpl w:val="4AA404A8"/>
+    <w:tmpl w:val="CF104C46"/>
     <w:lvl w:ilvl="0">
       <w:start w:val="1"/>
       <w:numFmt w:val="bullet"/>
@@ -10502,7 +11220,7 @@
 </file>
 
 <file path=customXml/itemProps1.xml><?xml version="1.0" encoding="utf-8"?>
-<ds:datastoreItem xmlns:ds="http://schemas.openxmlformats.org/officeDocument/2006/customXml" ds:itemID="{7E8D3988-31F0-8E47-809C-37B7B02A09BA}">
+<ds:datastoreItem xmlns:ds="http://schemas.openxmlformats.org/officeDocument/2006/customXml" ds:itemID="{B898CC35-23AA-2544-9207-155028A8614F}">
   <ds:schemaRefs>
     <ds:schemaRef ds:uri="http://schemas.openxmlformats.org/officeDocument/2006/bibliography"/>
   </ds:schemaRefs>

</xml_diff>